<commit_message>
Some referencing and formatting improvements
</commit_message>
<xml_diff>
--- a/Report/Report.docx
+++ b/Report/Report.docx
@@ -2342,9 +2342,23 @@
     </w:p>
     <w:p>
       <w:pPr>
+        <w:rPr>
+          <w:rFonts w:asciiTheme="majorHAnsi" w:eastAsiaTheme="majorEastAsia" w:hAnsiTheme="majorHAnsi" w:cstheme="majorBidi"/>
+          <w:color w:val="243255" w:themeColor="accent1" w:themeShade="7F"/>
+          <w:sz w:val="24"/>
+          <w:szCs w:val="24"/>
+        </w:rPr>
+      </w:pPr>
+      <w:r>
+        <w:br w:type="page"/>
+      </w:r>
+    </w:p>
+    <w:p>
+      <w:pPr>
         <w:pStyle w:val="Heading3"/>
       </w:pPr>
       <w:r>
+        <w:lastRenderedPageBreak/>
         <w:t>I</w:t>
       </w:r>
       <w:r>
@@ -2519,7 +2533,6 @@
               <w:rPr>
                 <w:rFonts w:ascii="Courier New" w:hAnsi="Courier New" w:cs="Courier New"/>
               </w:rPr>
-              <w:lastRenderedPageBreak/>
               <w:t xml:space="preserve">    d := (1,0,0)</w:t>
             </w:r>
           </w:p>
@@ -2689,9 +2702,23 @@
     </w:p>
     <w:p>
       <w:pPr>
+        <w:rPr>
+          <w:rFonts w:asciiTheme="majorHAnsi" w:eastAsiaTheme="majorEastAsia" w:hAnsiTheme="majorHAnsi" w:cstheme="majorBidi"/>
+          <w:color w:val="374C80" w:themeColor="accent1" w:themeShade="BF"/>
+          <w:sz w:val="26"/>
+          <w:szCs w:val="26"/>
+        </w:rPr>
+      </w:pPr>
+      <w:r>
+        <w:br w:type="page"/>
+      </w:r>
+    </w:p>
+    <w:p>
+      <w:pPr>
         <w:pStyle w:val="Heading2"/>
       </w:pPr>
       <w:r>
+        <w:lastRenderedPageBreak/>
         <w:t>Bounding Volumes</w:t>
       </w:r>
     </w:p>
@@ -2721,7 +2748,6 @@
           <w:noProof/>
           <w:lang w:eastAsia="en-GB"/>
         </w:rPr>
-        <w:lastRenderedPageBreak/>
         <mc:AlternateContent>
           <mc:Choice Requires="wpg">
             <w:drawing>
@@ -3152,6 +3178,7 @@
     <w:p/>
     <w:p>
       <w:r>
+        <w:lastRenderedPageBreak/>
         <w:t xml:space="preserve">In order to do this, the minimum and maximum values of the BV must be projected onto the axis, as is shown in </w:t>
       </w:r>
       <w:r>
@@ -3638,7 +3665,6 @@
         <w:rPr>
           <w:rFonts w:eastAsiaTheme="minorEastAsia"/>
         </w:rPr>
-        <w:lastRenderedPageBreak/>
         <w:t xml:space="preserve">Where </w:t>
       </w:r>
       <m:oMath>
@@ -4049,9 +4075,25 @@
     </w:p>
     <w:p>
       <w:pPr>
+        <w:rPr>
+          <w:rFonts w:asciiTheme="majorHAnsi" w:eastAsiaTheme="majorEastAsia" w:hAnsiTheme="majorHAnsi" w:cstheme="majorBidi"/>
+          <w:color w:val="243255" w:themeColor="accent1" w:themeShade="7F"/>
+          <w:sz w:val="24"/>
+          <w:szCs w:val="24"/>
+        </w:rPr>
+      </w:pPr>
+      <w:r>
+        <w:br w:type="page"/>
+      </w:r>
+    </w:p>
+    <w:p>
+      <w:pPr>
         <w:pStyle w:val="Heading3"/>
       </w:pPr>
+      <w:bookmarkStart w:id="13" w:name="_GoBack"/>
+      <w:bookmarkEnd w:id="13"/>
       <w:r>
+        <w:lastRenderedPageBreak/>
         <w:t>Per-Triangle</w:t>
       </w:r>
     </w:p>
@@ -4089,29 +4131,80 @@
       </w:r>
     </w:p>
     <w:p>
-      <w:pPr>
-        <w:pStyle w:val="ListParagraph"/>
-        <w:numPr>
-          <w:ilvl w:val="0"/>
-          <w:numId w:val="3"/>
-        </w:numPr>
-        <w:rPr>
-          <w:color w:val="FF0000"/>
-        </w:rPr>
-      </w:pPr>
+      <w:r>
+        <w:t>As was previously discussed, one of the main issues with this method of ray-object intersection testing is that once the ray is determined to pass the initial AABB test then the brute-force algorithm is essentially used where that ray is then tested against every triangle (or triangle against every valid ray as the case may be). A potential solution to this problem is to create a ‘Bounding Volume Hierarchy’ (BVH), in which a tree-like structure of BVs are used to partition the object into discrete sub-sets of triangles in a hierarchy. This solution also has parallel implementations</w:t>
+      </w:r>
+      <w:r>
+        <w:t xml:space="preserve"> that have been developed in recent years to a variety of extents and have been used extensively in ray-tracing applications. </w:t>
+      </w:r>
+      <w:r>
+        <w:fldChar w:fldCharType="begin"/>
+      </w:r>
+      <w:r>
+        <w:instrText xml:space="preserve"> ADDIN EN.CITE &lt;EndNote&gt;&lt;Cite&gt;&lt;Author&gt;Lauterbach&lt;/Author&gt;&lt;Year&gt;2009&lt;/Year&gt;&lt;RecNum&gt;11&lt;/RecNum&gt;&lt;DisplayText&gt;(Lauterbach et al. 2009)&lt;/DisplayText&gt;&lt;record&gt;&lt;rec-number&gt;11&lt;/rec-number&gt;&lt;foreign-keys&gt;&lt;key app="EN" db-id="20trvsvskzp5egezppfvpf9o2e9zetzpwep5" timestamp="1508501193"&gt;11&lt;/key&gt;&lt;/foreign-keys&gt;&lt;ref-type name="Journal Article"&gt;17&lt;/ref-type&gt;&lt;contributors&gt;&lt;authors&gt;&lt;author&gt;Lauterbach, C.&lt;/author&gt;&lt;author&gt;Garland, M.&lt;/author&gt;&lt;author&gt;Sengupta, S.&lt;/author&gt;&lt;author&gt;Luebke, D.&lt;/author&gt;&lt;author&gt;Manocha, D.&lt;/author&gt;&lt;/authors&gt;&lt;/contributors&gt;&lt;titles&gt;&lt;title&gt;Fast BVH Construction on GPUs&lt;/title&gt;&lt;secondary-title&gt;Computer Graphics Forum&lt;/secondary-title&gt;&lt;/titles&gt;&lt;periodical&gt;&lt;full-title&gt;Computer Graphics Forum&lt;/full-title&gt;&lt;/periodical&gt;&lt;pages&gt;375-384&lt;/pages&gt;&lt;volume&gt;28&lt;/volume&gt;&lt;number&gt;2&lt;/number&gt;&lt;dates&gt;&lt;year&gt;2009&lt;/year&gt;&lt;/dates&gt;&lt;publisher&gt;Blackwell Publishing Ltd&lt;/publisher&gt;&lt;isbn&gt;1467-8659&lt;/isbn&gt;&lt;urls&gt;&lt;related-urls&gt;&lt;url&gt;http://dx.doi.org/10.1111/j.1467-8659.2009.01377.x&lt;/url&gt;&lt;/related-urls&gt;&lt;/urls&gt;&lt;electronic-resource-num&gt;10.1111/j.1467-8659.2009.01377.x&lt;/electronic-resource-num&gt;&lt;/record&gt;&lt;/Cite&gt;&lt;/EndNote&gt;</w:instrText>
+      </w:r>
+      <w:r>
+        <w:fldChar w:fldCharType="separate"/>
+      </w:r>
       <w:r>
         <w:rPr>
-          <w:color w:val="FF0000"/>
+          <w:noProof/>
         </w:rPr>
-        <w:t>What it is, the benefits and why I’ve not done it (laziness in truth, but easy marks in the report)</w:t>
+        <w:t>(Lauterbach et al. 2009)</w:t>
+      </w:r>
+      <w:r>
+        <w:fldChar w:fldCharType="end"/>
       </w:r>
     </w:p>
-    <w:p/>
+    <w:p>
+      <w:r>
+        <w:t>Due to time constraints of this project, an implementation of a BVH was not attempted for this project. However, it is likely that the speedup gained from this would allow for potentially real-</w:t>
+      </w:r>
+      <w:r>
+        <w:t>time ray-tracing to be achieved, albeit</w:t>
+      </w:r>
+      <w:r>
+        <w:t xml:space="preserve"> to a low-quality compared to a standard rendering pipeline</w:t>
+      </w:r>
+      <w:r>
+        <w:t>,</w:t>
+      </w:r>
+      <w:r>
+        <w:t xml:space="preserve"> from this solution.</w:t>
+      </w:r>
+      <w:r>
+        <w:t xml:space="preserve"> </w:t>
+      </w:r>
+      <w:r>
+        <w:fldChar w:fldCharType="begin"/>
+      </w:r>
+      <w:r>
+        <w:instrText xml:space="preserve"> ADDIN EN.CITE &lt;EndNote&gt;&lt;Cite&gt;&lt;Author&gt;Gunther&lt;/Author&gt;&lt;Year&gt;2007&lt;/Year&gt;&lt;RecNum&gt;21&lt;/RecNum&gt;&lt;DisplayText&gt;(Gunther et al. 2007)&lt;/DisplayText&gt;&lt;record&gt;&lt;rec-number&gt;21&lt;/rec-number&gt;&lt;foreign-keys&gt;&lt;key app="EN" db-id="20trvsvskzp5egezppfvpf9o2e9zetzpwep5" timestamp="1511449849"&gt;21&lt;/key&gt;&lt;/foreign-keys&gt;&lt;ref-type name="Conference Proceedings"&gt;10&lt;/ref-type&gt;&lt;contributors&gt;&lt;authors&gt;&lt;author&gt;J. Gunther&lt;/author&gt;&lt;author&gt;S. Popov&lt;/author&gt;&lt;author&gt;H. P. Seidel&lt;/author&gt;&lt;author&gt;P. Slusallek&lt;/author&gt;&lt;/authors&gt;&lt;/contributors&gt;&lt;titles&gt;&lt;title&gt;Realtime Ray Tracing on GPU with BVH-based Packet Traversal&lt;/title&gt;&lt;secondary-title&gt;2007 IEEE Symposium on Interactive Ray Tracing&lt;/secondary-title&gt;&lt;alt-title&gt;2007 IEEE Symposium on Interactive Ray Tracing&lt;/alt-title&gt;&lt;/titles&gt;&lt;pages&gt;113-118&lt;/pages&gt;&lt;keywords&gt;&lt;keyword&gt;ray tracing&lt;/keyword&gt;&lt;keyword&gt;BVH-based packet traversal&lt;/keyword&gt;&lt;keyword&gt;GPU ray tracers&lt;/keyword&gt;&lt;keyword&gt;parallel packet traversal&lt;/keyword&gt;&lt;keyword&gt;realtime ray tracing&lt;/keyword&gt;&lt;keyword&gt;Acceleration&lt;/keyword&gt;&lt;keyword&gt;Computer graphics&lt;/keyword&gt;&lt;keyword&gt;Data structures&lt;/keyword&gt;&lt;keyword&gt;Furnaces&lt;/keyword&gt;&lt;keyword&gt;Layout&lt;/keyword&gt;&lt;keyword&gt;Light sources&lt;/keyword&gt;&lt;keyword&gt;Random access memory&lt;/keyword&gt;&lt;keyword&gt;Streaming media&lt;/keyword&gt;&lt;keyword&gt;Yarn&lt;/keyword&gt;&lt;keyword&gt;I.3.6 [Computer Graphics]: Methodology and Techniques RealismÂ¿Graphics data structures and data types I.3.7 [Computer Graphics]: Three-Dimensional Graphics and RealismÂ¿Raytracing&lt;/keyword&gt;&lt;/keywords&gt;&lt;dates&gt;&lt;year&gt;2007&lt;/year&gt;&lt;pub-dates&gt;&lt;date&gt;10-12 Sept. 2007&lt;/date&gt;&lt;/pub-dates&gt;&lt;/dates&gt;&lt;urls&gt;&lt;/urls&gt;&lt;electronic-resource-num&gt;10.1109/RT.2007.4342598&lt;/electronic-resource-num&gt;&lt;/record&gt;&lt;/Cite&gt;&lt;/EndNote&gt;</w:instrText>
+      </w:r>
+      <w:r>
+        <w:fldChar w:fldCharType="separate"/>
+      </w:r>
+      <w:r>
+        <w:rPr>
+          <w:noProof/>
+        </w:rPr>
+        <w:t>(Gunther et al. 2007)</w:t>
+      </w:r>
+      <w:r>
+        <w:fldChar w:fldCharType="end"/>
+      </w:r>
+    </w:p>
+    <w:p>
+      <w:r>
+        <w:br w:type="page"/>
+      </w:r>
+    </w:p>
     <w:p>
       <w:pPr>
         <w:pStyle w:val="Heading2"/>
       </w:pPr>
       <w:r>
+        <w:lastRenderedPageBreak/>
         <w:t>Algorithm Analysis</w:t>
       </w:r>
     </w:p>
@@ -4128,12 +4221,7 @@
         <w:t>In order to evaluate the brute-force algorithm accurately, a high number of performance benchmarks have been taken on a single machine using a variety of models containing different numbers of triangles. This ranges from a simple, publicly available, model of a Gourd</w:t>
       </w:r>
       <w:r>
-        <w:t xml:space="preserve"> that uses 648 triangles to a triangulated 3D scan of man that uses 79,996 triangles. 256 full brute-force tests were run for each model, apart from the highest-poly mesh due to the length of time each test was taking. Each test was timed using ‘steady_clock</w:t>
-      </w:r>
-      <w:bookmarkStart w:id="13" w:name="_GoBack"/>
-      <w:bookmarkEnd w:id="13"/>
-      <w:r>
-        <w:t>’ from C++’s standard library, this implementation of a timer contains some steadying to account for process scheduling done by the OS, that would be otherwise unaccounted for if ‘high_resolution_timer’ was used, as the only time that should be measured when comparing them is the time that is actually spent computing the process due to potential differences in process scheduling between tests.</w:t>
+        <w:t xml:space="preserve"> that uses 648 triangles to a triangulated 3D scan of man that uses 79,996 triangles. 256 full brute-force tests were run for each model, apart from the highest-poly mesh due to the length of time each test was taking. Each test was timed using ‘steady_clock’ from C++’s standard library, this implementation of a timer contains some steadying to account for process scheduling done by the OS, that would be otherwise unaccounted for if ‘high_resolution_timer’ was used, as the only time that should be measured when comparing them is the time that is actually spent computing the process due to potential differences in process scheduling between tests.</w:t>
       </w:r>
       <w:r>
         <w:t xml:space="preserve"> Despite this there was still a relatively large variance in the time taken between tests which increased as the time taken for the algorithm finished, ranging from a standard error of 76.2ms for the Gourd and 1416.0ms for the 3D scan.</w:t>
@@ -4165,7 +4253,6 @@
         <w:pStyle w:val="Heading3"/>
       </w:pPr>
       <w:r>
-        <w:lastRenderedPageBreak/>
         <w:t>Per-Object AABB</w:t>
       </w:r>
     </w:p>
@@ -5347,17 +5434,88 @@
     <w:p/>
     <w:p/>
     <w:p/>
+    <w:p>
+      <w:pPr>
+        <w:sectPr>
+          <w:pgSz w:w="16838" w:h="11906" w:orient="landscape"/>
+          <w:pgMar w:top="1440" w:right="1440" w:bottom="1440" w:left="1440" w:header="709" w:footer="709" w:gutter="0"/>
+          <w:cols w:space="708"/>
+          <w:docGrid w:linePitch="360"/>
+        </w:sectPr>
+      </w:pPr>
+    </w:p>
+    <w:p>
+      <w:pPr>
+        <w:pStyle w:val="Heading1"/>
+      </w:pPr>
+      <w:r>
+        <w:lastRenderedPageBreak/>
+        <w:t>References</w:t>
+      </w:r>
+    </w:p>
     <w:p/>
-    <w:p/>
-    <w:p/>
-    <w:p/>
-    <w:p/>
-    <w:p/>
-    <w:p/>
-    <w:p/>
-    <w:p/>
+    <w:p>
+      <w:pPr>
+        <w:pStyle w:val="EndNoteBibliography"/>
+        <w:spacing w:after="0"/>
+        <w:ind w:left="720" w:hanging="720"/>
+      </w:pPr>
+      <w:r>
+        <w:fldChar w:fldCharType="begin"/>
+      </w:r>
+      <w:r>
+        <w:instrText xml:space="preserve"> ADDIN EN.REFLIST </w:instrText>
+      </w:r>
+      <w:r>
+        <w:fldChar w:fldCharType="separate"/>
+      </w:r>
+      <w:r>
+        <w:t xml:space="preserve">Gunther, J., Popov, S., Seidel, H. P. and Slusallek, P., 2007. Realtime Ray Tracing on GPU with BVH-based Packet Traversal, </w:t>
+      </w:r>
+      <w:r>
+        <w:rPr>
+          <w:i/>
+        </w:rPr>
+        <w:t>2007 IEEE Symposium on Interactive Ray Tracing</w:t>
+      </w:r>
+      <w:r>
+        <w:t xml:space="preserve"> (pp. 113-118).</w:t>
+      </w:r>
+    </w:p>
+    <w:p>
+      <w:pPr>
+        <w:pStyle w:val="EndNoteBibliography"/>
+        <w:ind w:left="720" w:hanging="720"/>
+      </w:pPr>
+      <w:r>
+        <w:t xml:space="preserve">Lauterbach, C., Garland, M., Sengupta, S., Luebke, D. and Manocha, D., 2009. Fast BVH Construction on GPUs. </w:t>
+      </w:r>
+      <w:r>
+        <w:rPr>
+          <w:i/>
+        </w:rPr>
+        <w:t>Computer Graphics Forum</w:t>
+      </w:r>
+      <w:r>
+        <w:t>,</w:t>
+      </w:r>
+      <w:r>
+        <w:rPr>
+          <w:i/>
+        </w:rPr>
+        <w:t xml:space="preserve"> </w:t>
+      </w:r>
+      <w:r>
+        <w:t>28 (2), 375-384.</w:t>
+      </w:r>
+    </w:p>
+    <w:p>
+      <w:r>
+        <w:fldChar w:fldCharType="end"/>
+      </w:r>
+    </w:p>
     <w:sectPr>
-      <w:pgSz w:w="16838" w:h="11906" w:orient="landscape"/>
+      <w:pgSz w:w="11906" w:h="16838"/>
       <w:pgMar w:top="1440" w:right="1440" w:bottom="1440" w:left="1440" w:header="709" w:footer="709" w:gutter="0"/>
       <w:cols w:space="708"/>
       <w:docGrid w:linePitch="360"/>
@@ -5420,7 +5578,7 @@
       <w:rPr>
         <w:noProof/>
       </w:rPr>
-      <w:t>15</w:t>
+      <w:t>8</w:t>
     </w:r>
     <w:r>
       <w:rPr>
@@ -6410,7 +6568,6 @@
   <w:style w:type="character" w:default="1" w:styleId="DefaultParagraphFont">
     <w:name w:val="Default Paragraph Font"/>
     <w:uiPriority w:val="1"/>
-    <w:semiHidden/>
     <w:unhideWhenUsed/>
   </w:style>
   <w:style w:type="table" w:default="1" w:styleId="TableNormal">
@@ -6681,6 +6838,57 @@
         <w:insideV w:val="single" w:sz="4" w:space="0" w:color="auto"/>
       </w:tblBorders>
     </w:tblPr>
+  </w:style>
+  <w:style w:type="paragraph" w:customStyle="1" w:styleId="EndNoteBibliographyTitle">
+    <w:name w:val="EndNote Bibliography Title"/>
+    <w:basedOn w:val="Normal"/>
+    <w:link w:val="EndNoteBibliographyTitleChar"/>
+    <w:rsid w:val="001B56D5"/>
+    <w:pPr>
+      <w:spacing w:after="0"/>
+      <w:jc w:val="center"/>
+    </w:pPr>
+    <w:rPr>
+      <w:rFonts w:ascii="Calibri" w:hAnsi="Calibri"/>
+      <w:noProof/>
+      <w:lang w:val="en-US"/>
+    </w:rPr>
+  </w:style>
+  <w:style w:type="character" w:customStyle="1" w:styleId="EndNoteBibliographyTitleChar">
+    <w:name w:val="EndNote Bibliography Title Char"/>
+    <w:basedOn w:val="DefaultParagraphFont"/>
+    <w:link w:val="EndNoteBibliographyTitle"/>
+    <w:rsid w:val="001B56D5"/>
+    <w:rPr>
+      <w:rFonts w:ascii="Calibri" w:hAnsi="Calibri"/>
+      <w:noProof/>
+      <w:lang w:val="en-US"/>
+    </w:rPr>
+  </w:style>
+  <w:style w:type="paragraph" w:customStyle="1" w:styleId="EndNoteBibliography">
+    <w:name w:val="EndNote Bibliography"/>
+    <w:basedOn w:val="Normal"/>
+    <w:link w:val="EndNoteBibliographyChar"/>
+    <w:rsid w:val="001B56D5"/>
+    <w:pPr>
+      <w:spacing w:line="240" w:lineRule="auto"/>
+    </w:pPr>
+    <w:rPr>
+      <w:rFonts w:ascii="Calibri" w:hAnsi="Calibri"/>
+      <w:noProof/>
+      <w:lang w:val="en-US"/>
+    </w:rPr>
+  </w:style>
+  <w:style w:type="character" w:customStyle="1" w:styleId="EndNoteBibliographyChar">
+    <w:name w:val="EndNote Bibliography Char"/>
+    <w:basedOn w:val="DefaultParagraphFont"/>
+    <w:link w:val="EndNoteBibliography"/>
+    <w:rsid w:val="001B56D5"/>
+    <w:rPr>
+      <w:rFonts w:ascii="Calibri" w:hAnsi="Calibri"/>
+      <w:noProof/>
+      <w:lang w:val="en-US"/>
+    </w:rPr>
   </w:style>
 </w:styles>
 </file>
@@ -47059,7 +47267,7 @@
 </file>
 
 <file path=customXml/itemProps1.xml><?xml version="1.0" encoding="utf-8"?>
-<ds:datastoreItem xmlns:ds="http://schemas.openxmlformats.org/officeDocument/2006/customXml" ds:itemID="{EF58247C-D2BC-4A13-9A4F-5CF5B8DC73ED}">
+<ds:datastoreItem xmlns:ds="http://schemas.openxmlformats.org/officeDocument/2006/customXml" ds:itemID="{0288B624-0ED8-43B9-A150-227759F1F65D}">
   <ds:schemaRefs>
     <ds:schemaRef ds:uri="http://schemas.openxmlformats.org/officeDocument/2006/bibliography"/>
   </ds:schemaRefs>

</xml_diff>

<commit_message>
Fell down a hole of BVH papers, may as well reference them
</commit_message>
<xml_diff>
--- a/Report/Report.docx
+++ b/Report/Report.docx
@@ -4090,8 +4090,6 @@
       <w:pPr>
         <w:pStyle w:val="Heading3"/>
       </w:pPr>
-      <w:bookmarkStart w:id="13" w:name="_GoBack"/>
-      <w:bookmarkEnd w:id="13"/>
       <w:r>
         <w:lastRenderedPageBreak/>
         <w:t>Per-Triangle</w:t>
@@ -4192,6 +4190,59 @@
       </w:r>
       <w:r>
         <w:fldChar w:fldCharType="end"/>
+      </w:r>
+      <w:r>
+        <w:t xml:space="preserve"> Existing parallel implementations of BVHs, such as the ‘Two-AABB’ system produced by </w:t>
+      </w:r>
+      <w:r>
+        <w:fldChar w:fldCharType="begin"/>
+      </w:r>
+      <w:r>
+        <w:instrText xml:space="preserve"> ADDIN EN.CITE &lt;EndNote&gt;&lt;Cite AuthorYear="1"&gt;&lt;Author&gt;Lee&lt;/Author&gt;&lt;Year&gt;2014&lt;/Year&gt;&lt;RecNum&gt;22&lt;/RecNum&gt;&lt;DisplayText&gt;Lee et al. (2014)&lt;/DisplayText&gt;&lt;record&gt;&lt;rec-number&gt;22&lt;/rec-number&gt;&lt;foreign-keys&gt;&lt;key app="EN" db-id="20trvsvskzp5egezppfvpf9o2e9zetzpwep5" timestamp="1511450208"&gt;22&lt;/key&gt;&lt;/foreign-keys&gt;&lt;ref-type name="Conference Paper"&gt;47&lt;/ref-type&gt;&lt;contributors&gt;&lt;authors&gt;&lt;author&gt;Jaedon Lee&lt;/author&gt;&lt;author&gt;Won-Jong Lee&lt;/author&gt;&lt;author&gt;Youngsam Shin&lt;/author&gt;&lt;author&gt;Seokjoong Hwang&lt;/author&gt;&lt;author&gt;Soojung Ryu&lt;/author&gt;&lt;author&gt;Jeongwook Kim&lt;/author&gt;&lt;/authors&gt;&lt;/contributors&gt;&lt;titles&gt;&lt;title&gt;Two-AABB traversal for mobile real-time ray tracing&lt;/title&gt;&lt;secondary-title&gt;SIGGRAPH Asia 2014 Mobile Graphics and Interactive Applications&lt;/secondary-title&gt;&lt;/titles&gt;&lt;pages&gt;1-5&lt;/pages&gt;&lt;dates&gt;&lt;year&gt;2014&lt;/year&gt;&lt;/dates&gt;&lt;pub-location&gt;Shenzhen, China&lt;/pub-location&gt;&lt;publisher&gt;ACM&lt;/publisher&gt;&lt;urls&gt;&lt;/urls&gt;&lt;custom1&gt;2669088&lt;/custom1&gt;&lt;electronic-resource-num&gt;10.1145/2669062.2669088&lt;/electronic-resource-num&gt;&lt;/record&gt;&lt;/Cite&gt;&lt;/EndNote&gt;</w:instrText>
+      </w:r>
+      <w:r>
+        <w:fldChar w:fldCharType="separate"/>
+      </w:r>
+      <w:r>
+        <w:rPr>
+          <w:noProof/>
+        </w:rPr>
+        <w:t>Lee et al. (2014)</w:t>
+      </w:r>
+      <w:r>
+        <w:fldChar w:fldCharType="end"/>
+      </w:r>
+      <w:r>
+        <w:t xml:space="preserve"> and the more-modern ‘MBVH’ structure from </w:t>
+      </w:r>
+      <w:r>
+        <w:fldChar w:fldCharType="begin"/>
+      </w:r>
+      <w:r>
+        <w:instrText xml:space="preserve"> ADDIN EN.CITE &lt;EndNote&gt;&lt;Cite AuthorYear="1"&gt;&lt;Author&gt;Viitanen&lt;/Author&gt;&lt;Year&gt;2016&lt;/Year&gt;&lt;RecNum&gt;23&lt;/RecNum&gt;&lt;DisplayText&gt;Viitanen et al. (2016)&lt;/DisplayText&gt;&lt;record&gt;&lt;rec-number&gt;23&lt;/rec-number&gt;&lt;foreign-keys&gt;&lt;key app="EN" db-id="20trvsvskzp5egezppfvpf9o2e9zetzpwep5" timestamp="1511450520"&gt;23&lt;/key&gt;&lt;/foreign-keys&gt;&lt;ref-type name="Conference Paper"&gt;47&lt;/ref-type&gt;&lt;contributors&gt;&lt;authors&gt;&lt;author&gt;Timo Viitanen&lt;/author&gt;&lt;author&gt;Matias Koskela&lt;/author&gt;&lt;author&gt;Pekka J&lt;/author&gt;&lt;author&gt;#228&lt;/author&gt;&lt;author&gt;#228&lt;/author&gt;&lt;author&gt;skel&lt;/author&gt;&lt;author&gt;#228&lt;/author&gt;&lt;author&gt;inen&lt;/author&gt;&lt;author&gt;Jarmo Takala&lt;/author&gt;&lt;/authors&gt;&lt;/contributors&gt;&lt;titles&gt;&lt;title&gt;Multi bounding volume hierarchies for ray tracing pipelines&lt;/title&gt;&lt;secondary-title&gt;SIGGRAPH ASIA 2016 Technical Briefs&lt;/secondary-title&gt;&lt;/titles&gt;&lt;pages&gt;1-4&lt;/pages&gt;&lt;dates&gt;&lt;year&gt;2016&lt;/year&gt;&lt;/dates&gt;&lt;pub-location&gt;Macau&lt;/pub-location&gt;&lt;publisher&gt;ACM&lt;/publisher&gt;&lt;urls&gt;&lt;/urls&gt;&lt;custom1&gt;3005384&lt;/custom1&gt;&lt;electronic-resource-num&gt;10.1145/3005358.3005384&lt;/electronic-resource-num&gt;&lt;/record&gt;&lt;/Cite&gt;&lt;/EndNote&gt;</w:instrText>
+      </w:r>
+      <w:r>
+        <w:fldChar w:fldCharType="separate"/>
+      </w:r>
+      <w:r>
+        <w:rPr>
+          <w:noProof/>
+        </w:rPr>
+        <w:t>Viitanen et al. (2016)</w:t>
+      </w:r>
+      <w:r>
+        <w:fldChar w:fldCharType="end"/>
+      </w:r>
+      <w:r>
+        <w:t xml:space="preserve"> that is based off of it</w:t>
+      </w:r>
+      <w:bookmarkStart w:id="13" w:name="_GoBack"/>
+      <w:bookmarkEnd w:id="13"/>
+      <w:r>
+        <w:t>, have actually proven to work on lower-performance systems such</w:t>
+      </w:r>
+      <w:r>
+        <w:t xml:space="preserve"> as mobile devices in real-time through the use of parallel processing architectures and BVH data structures.</w:t>
       </w:r>
     </w:p>
     <w:p>
@@ -5485,6 +5536,7 @@
     <w:p>
       <w:pPr>
         <w:pStyle w:val="EndNoteBibliography"/>
+        <w:spacing w:after="0"/>
         <w:ind w:left="720" w:hanging="720"/>
       </w:pPr>
       <w:r>
@@ -5507,6 +5559,43 @@
       </w:r>
       <w:r>
         <w:t>28 (2), 375-384.</w:t>
+      </w:r>
+    </w:p>
+    <w:p>
+      <w:pPr>
+        <w:pStyle w:val="EndNoteBibliography"/>
+        <w:spacing w:after="0"/>
+        <w:ind w:left="720" w:hanging="720"/>
+      </w:pPr>
+      <w:r>
+        <w:t xml:space="preserve">Lee, J., Lee, W.-J., Shin, Y., Hwang, S., Ryu, S. and Kim, J., 2014. Two-AABB traversal for mobile real-time ray tracing. </w:t>
+      </w:r>
+      <w:r>
+        <w:rPr>
+          <w:i/>
+        </w:rPr>
+        <w:t>SIGGRAPH Asia 2014 Mobile Graphics and Interactive Applications</w:t>
+      </w:r>
+      <w:r>
+        <w:t xml:space="preserve">, Shenzhen, China. 2669088: ACM. 1-5. </w:t>
+      </w:r>
+    </w:p>
+    <w:p>
+      <w:pPr>
+        <w:pStyle w:val="EndNoteBibliography"/>
+        <w:ind w:left="720" w:hanging="720"/>
+      </w:pPr>
+      <w:r>
+        <w:t xml:space="preserve">Viitanen, T., Koskela, M., J, P., #228, #228, skel, #228, inen and Takala, J., 2016. Multi bounding volume hierarchies for ray tracing pipelines. </w:t>
+      </w:r>
+      <w:r>
+        <w:rPr>
+          <w:i/>
+        </w:rPr>
+        <w:t>SIGGRAPH ASIA 2016 Technical Briefs</w:t>
+      </w:r>
+      <w:r>
+        <w:t xml:space="preserve">, Macau. 3005384: ACM. 1-4. </w:t>
       </w:r>
     </w:p>
     <w:p>
@@ -5578,7 +5667,7 @@
       <w:rPr>
         <w:noProof/>
       </w:rPr>
-      <w:t>8</w:t>
+      <w:t>7</w:t>
     </w:r>
     <w:r>
       <w:rPr>
@@ -47267,7 +47356,7 @@
 </file>
 
 <file path=customXml/itemProps1.xml><?xml version="1.0" encoding="utf-8"?>
-<ds:datastoreItem xmlns:ds="http://schemas.openxmlformats.org/officeDocument/2006/customXml" ds:itemID="{0288B624-0ED8-43B9-A150-227759F1F65D}">
+<ds:datastoreItem xmlns:ds="http://schemas.openxmlformats.org/officeDocument/2006/customXml" ds:itemID="{12755FB8-A5B5-40B5-B477-0DF3127015D7}">
   <ds:schemaRefs>
     <ds:schemaRef ds:uri="http://schemas.openxmlformats.org/officeDocument/2006/bibliography"/>
   </ds:schemaRefs>

</xml_diff>

<commit_message>
Report almost finished - also parallel law data; needs work
</commit_message>
<xml_diff>
--- a/Report/Report.docx
+++ b/Report/Report.docx
@@ -215,14 +215,24 @@
       <w:r>
         <w:t>(</w:t>
       </w:r>
-      <w:fldSimple w:instr=" SEQ ( \* ARABIC ">
-        <w:r>
-          <w:rPr>
-            <w:noProof/>
-          </w:rPr>
-          <w:t>1</w:t>
-        </w:r>
-      </w:fldSimple>
+      <w:r>
+        <w:fldChar w:fldCharType="begin"/>
+      </w:r>
+      <w:r>
+        <w:instrText xml:space="preserve"> SEQ ( \* ARABIC </w:instrText>
+      </w:r>
+      <w:r>
+        <w:fldChar w:fldCharType="separate"/>
+      </w:r>
+      <w:r>
+        <w:rPr>
+          <w:noProof/>
+        </w:rPr>
+        <w:t>1</w:t>
+      </w:r>
+      <w:r>
+        <w:fldChar w:fldCharType="end"/>
+      </w:r>
       <w:r>
         <w:t>)</w:t>
       </w:r>
@@ -400,14 +410,24 @@
       <w:r>
         <w:t>(</w:t>
       </w:r>
-      <w:fldSimple w:instr=" SEQ ( \* ARABIC ">
-        <w:r>
-          <w:rPr>
-            <w:noProof/>
-          </w:rPr>
-          <w:t>2</w:t>
-        </w:r>
-      </w:fldSimple>
+      <w:r>
+        <w:fldChar w:fldCharType="begin"/>
+      </w:r>
+      <w:r>
+        <w:instrText xml:space="preserve"> SEQ ( \* ARABIC </w:instrText>
+      </w:r>
+      <w:r>
+        <w:fldChar w:fldCharType="separate"/>
+      </w:r>
+      <w:r>
+        <w:rPr>
+          <w:noProof/>
+        </w:rPr>
+        <w:t>2</w:t>
+      </w:r>
+      <w:r>
+        <w:fldChar w:fldCharType="end"/>
+      </w:r>
       <w:r>
         <w:t>)</w:t>
       </w:r>
@@ -570,14 +590,24 @@
       <w:r>
         <w:t>(</w:t>
       </w:r>
-      <w:fldSimple w:instr=" SEQ ( \* ARABIC ">
-        <w:r>
-          <w:rPr>
-            <w:noProof/>
-          </w:rPr>
-          <w:t>3</w:t>
-        </w:r>
-      </w:fldSimple>
+      <w:r>
+        <w:fldChar w:fldCharType="begin"/>
+      </w:r>
+      <w:r>
+        <w:instrText xml:space="preserve"> SEQ ( \* ARABIC </w:instrText>
+      </w:r>
+      <w:r>
+        <w:fldChar w:fldCharType="separate"/>
+      </w:r>
+      <w:r>
+        <w:rPr>
+          <w:noProof/>
+        </w:rPr>
+        <w:t>3</w:t>
+      </w:r>
+      <w:r>
+        <w:fldChar w:fldCharType="end"/>
+      </w:r>
       <w:r>
         <w:t>)</w:t>
       </w:r>
@@ -889,14 +919,24 @@
       <w:r>
         <w:t>(</w:t>
       </w:r>
-      <w:fldSimple w:instr=" SEQ ( \* ARABIC ">
-        <w:r>
-          <w:rPr>
-            <w:noProof/>
-          </w:rPr>
-          <w:t>4</w:t>
-        </w:r>
-      </w:fldSimple>
+      <w:r>
+        <w:fldChar w:fldCharType="begin"/>
+      </w:r>
+      <w:r>
+        <w:instrText xml:space="preserve"> SEQ ( \* ARABIC </w:instrText>
+      </w:r>
+      <w:r>
+        <w:fldChar w:fldCharType="separate"/>
+      </w:r>
+      <w:r>
+        <w:rPr>
+          <w:noProof/>
+        </w:rPr>
+        <w:t>4</w:t>
+      </w:r>
+      <w:r>
+        <w:fldChar w:fldCharType="end"/>
+      </w:r>
       <w:r>
         <w:t>)</w:t>
       </w:r>
@@ -1012,7 +1052,7 @@
         <mc:AlternateContent>
           <mc:Choice Requires="wpg">
             <w:drawing>
-              <wp:anchor distT="0" distB="0" distL="114300" distR="114300" simplePos="0" relativeHeight="251660288" behindDoc="0" locked="0" layoutInCell="1" allowOverlap="1">
+              <wp:anchor distT="0" distB="0" distL="114300" distR="114300" simplePos="0" relativeHeight="251658240" behindDoc="0" locked="0" layoutInCell="1" allowOverlap="1">
                 <wp:simplePos x="0" y="0"/>
                 <wp:positionH relativeFrom="column">
                   <wp:posOffset>867747</wp:posOffset>
@@ -1097,14 +1137,24 @@
                               <w:r>
                                 <w:t xml:space="preserve">Figure </w:t>
                               </w:r>
-                              <w:fldSimple w:instr=" SEQ Figure \* ARABIC ">
-                                <w:r>
-                                  <w:rPr>
-                                    <w:noProof/>
-                                  </w:rPr>
-                                  <w:t>1</w:t>
-                                </w:r>
-                              </w:fldSimple>
+                              <w:r>
+                                <w:fldChar w:fldCharType="begin"/>
+                              </w:r>
+                              <w:r>
+                                <w:instrText xml:space="preserve"> SEQ Figure \* ARABIC </w:instrText>
+                              </w:r>
+                              <w:r>
+                                <w:fldChar w:fldCharType="separate"/>
+                              </w:r>
+                              <w:r>
+                                <w:rPr>
+                                  <w:noProof/>
+                                </w:rPr>
+                                <w:t>1</w:t>
+                              </w:r>
+                              <w:r>
+                                <w:fldChar w:fldCharType="end"/>
+                              </w:r>
                               <w:bookmarkEnd w:id="3"/>
                               <w:r>
                                 <w:t xml:space="preserve"> - Simple diagram of a plane (shown with a rectangular sub-section) existing behind a ray with an arrowed direction. As shown, the section of the ray that would exist for a line (shown in red) would collide with plane, but does not for the ray.</w:t>
@@ -1127,7 +1177,7 @@
           </mc:Choice>
           <mc:Fallback>
             <w:pict>
-              <v:group id="Group 8" o:spid="_x0000_s1026" style="position:absolute;margin-left:68.35pt;margin-top:0;width:329.85pt;height:210.45pt;z-index:251660288" coordsize="41890,26728" o:gfxdata="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">
+              <v:group id="Group 8" o:spid="_x0000_s1026" style="position:absolute;margin-left:68.35pt;margin-top:0;width:329.85pt;height:210.45pt;z-index:251658240" coordsize="41890,26728" o:gfxdata="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">
                 <v:shapetype id="_x0000_t75" coordsize="21600,21600" o:spt="75" o:preferrelative="t" path="m@4@5l@4@11@9@11@9@5xe" filled="f" stroked="f">
                   <v:stroke joinstyle="miter"/>
                   <v:formulas>
@@ -1169,14 +1219,24 @@
                         <w:r>
                           <w:t xml:space="preserve">Figure </w:t>
                         </w:r>
-                        <w:fldSimple w:instr=" SEQ Figure \* ARABIC ">
-                          <w:r>
-                            <w:rPr>
-                              <w:noProof/>
-                            </w:rPr>
-                            <w:t>1</w:t>
-                          </w:r>
-                        </w:fldSimple>
+                        <w:r>
+                          <w:fldChar w:fldCharType="begin"/>
+                        </w:r>
+                        <w:r>
+                          <w:instrText xml:space="preserve"> SEQ Figure \* ARABIC </w:instrText>
+                        </w:r>
+                        <w:r>
+                          <w:fldChar w:fldCharType="separate"/>
+                        </w:r>
+                        <w:r>
+                          <w:rPr>
+                            <w:noProof/>
+                          </w:rPr>
+                          <w:t>1</w:t>
+                        </w:r>
+                        <w:r>
+                          <w:fldChar w:fldCharType="end"/>
+                        </w:r>
                         <w:bookmarkEnd w:id="4"/>
                         <w:r>
                           <w:t xml:space="preserve"> - Simple diagram of a plane (shown with a rectangular sub-section) existing behind a ray with an arrowed direction. As shown, the section of the ray that would exist for a line (shown in red) would collide with plane, but does not for the ray.</w:t>
@@ -1721,14 +1781,24 @@
       <w:r>
         <w:t>(</w:t>
       </w:r>
-      <w:fldSimple w:instr=" SEQ ( \* ARABIC ">
-        <w:r>
-          <w:rPr>
-            <w:noProof/>
-          </w:rPr>
-          <w:t>5</w:t>
-        </w:r>
-      </w:fldSimple>
+      <w:r>
+        <w:fldChar w:fldCharType="begin"/>
+      </w:r>
+      <w:r>
+        <w:instrText xml:space="preserve"> SEQ ( \* ARABIC </w:instrText>
+      </w:r>
+      <w:r>
+        <w:fldChar w:fldCharType="separate"/>
+      </w:r>
+      <w:r>
+        <w:rPr>
+          <w:noProof/>
+        </w:rPr>
+        <w:t>5</w:t>
+      </w:r>
+      <w:r>
+        <w:fldChar w:fldCharType="end"/>
+      </w:r>
       <w:r>
         <w:t>)</w:t>
       </w:r>
@@ -2275,14 +2345,24 @@
       <w:r>
         <w:t>(</w:t>
       </w:r>
-      <w:fldSimple w:instr=" SEQ ( \* ARABIC ">
-        <w:r>
-          <w:rPr>
-            <w:noProof/>
-          </w:rPr>
-          <w:t>6</w:t>
-        </w:r>
-      </w:fldSimple>
+      <w:r>
+        <w:fldChar w:fldCharType="begin"/>
+      </w:r>
+      <w:r>
+        <w:instrText xml:space="preserve"> SEQ ( \* ARABIC </w:instrText>
+      </w:r>
+      <w:r>
+        <w:fldChar w:fldCharType="separate"/>
+      </w:r>
+      <w:r>
+        <w:rPr>
+          <w:noProof/>
+        </w:rPr>
+        <w:t>6</w:t>
+      </w:r>
+      <w:r>
+        <w:fldChar w:fldCharType="end"/>
+      </w:r>
       <w:r>
         <w:t>)</w:t>
       </w:r>
@@ -2744,7 +2824,7 @@
         <mc:AlternateContent>
           <mc:Choice Requires="wpg">
             <w:drawing>
-              <wp:anchor distT="0" distB="0" distL="114300" distR="114300" simplePos="0" relativeHeight="251656192" behindDoc="0" locked="0" layoutInCell="1" allowOverlap="1">
+              <wp:anchor distT="0" distB="0" distL="114300" distR="114300" simplePos="0" relativeHeight="251654144" behindDoc="0" locked="0" layoutInCell="1" allowOverlap="1">
                 <wp:simplePos x="0" y="0"/>
                 <wp:positionH relativeFrom="column">
                   <wp:posOffset>1101012</wp:posOffset>
@@ -2829,14 +2909,27 @@
                               <w:r>
                                 <w:t xml:space="preserve">Figure </w:t>
                               </w:r>
-                              <w:fldSimple w:instr=" SEQ Figure \* ARABIC ">
-                                <w:r>
-                                  <w:rPr>
-                                    <w:noProof/>
-                                  </w:rPr>
-                                  <w:t>2</w:t>
-                                </w:r>
-                              </w:fldSimple>
+                              <w:r>
+                                <w:fldChar w:fldCharType="begin"/>
+                              </w:r>
+                              <w:r>
+                                <w:instrText xml:space="preserve"> SEQ Figure \* ARABIC </w:instrText>
+                              </w:r>
+                              <w:r>
+                                <w:fldChar w:fldCharType="separate"/>
+                              </w:r>
+                              <w:r>
+                                <w:rPr>
+                                  <w:noProof/>
+                                </w:rPr>
+                                <w:t>2</w:t>
+                              </w:r>
+                              <w:r>
+                                <w:rPr>
+                                  <w:noProof/>
+                                </w:rPr>
+                                <w:fldChar w:fldCharType="end"/>
+                              </w:r>
                               <w:bookmarkEnd w:id="7"/>
                               <w:r>
                                 <w:t xml:space="preserve"> - Diagram showing the projection of the minimum and maximum values of two AABBs onto an arbitrary axis for collision testing.</w:t>
@@ -2859,7 +2952,7 @@
           </mc:Choice>
           <mc:Fallback>
             <w:pict>
-              <v:group id="Group 10" o:spid="_x0000_s1029" style="position:absolute;margin-left:86.7pt;margin-top:292.4pt;width:277.1pt;height:188.4pt;z-index:251656192" coordsize="35191,23926" o:gfxdata="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">
+              <v:group id="Group 10" o:spid="_x0000_s1029" style="position:absolute;margin-left:86.7pt;margin-top:292.4pt;width:277.1pt;height:188.4pt;z-index:251654144" coordsize="35191,23926" o:gfxdata="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">
                 <v:shape id="Picture 3" o:spid="_x0000_s1030" type="#_x0000_t75" style="position:absolute;left:6811;width:21622;height:19240;visibility:visible;mso-wrap-style:square" o:gfxdata="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">
                   <v:imagedata r:id="rId11" o:title=""/>
                   <v:path arrowok="t"/>
@@ -2878,14 +2971,27 @@
                         <w:r>
                           <w:t xml:space="preserve">Figure </w:t>
                         </w:r>
-                        <w:fldSimple w:instr=" SEQ Figure \* ARABIC ">
-                          <w:r>
-                            <w:rPr>
-                              <w:noProof/>
-                            </w:rPr>
-                            <w:t>2</w:t>
-                          </w:r>
-                        </w:fldSimple>
+                        <w:r>
+                          <w:fldChar w:fldCharType="begin"/>
+                        </w:r>
+                        <w:r>
+                          <w:instrText xml:space="preserve"> SEQ Figure \* ARABIC </w:instrText>
+                        </w:r>
+                        <w:r>
+                          <w:fldChar w:fldCharType="separate"/>
+                        </w:r>
+                        <w:r>
+                          <w:rPr>
+                            <w:noProof/>
+                          </w:rPr>
+                          <w:t>2</w:t>
+                        </w:r>
+                        <w:r>
+                          <w:rPr>
+                            <w:noProof/>
+                          </w:rPr>
+                          <w:fldChar w:fldCharType="end"/>
+                        </w:r>
                         <w:bookmarkEnd w:id="8"/>
                         <w:r>
                           <w:t xml:space="preserve"> - Diagram showing the projection of the minimum and maximum values of two AABBs onto an arbitrary axis for collision testing.</w:t>
@@ -2908,7 +3014,7 @@
         <mc:AlternateContent>
           <mc:Choice Requires="wpg">
             <w:drawing>
-              <wp:anchor distT="0" distB="0" distL="114300" distR="114300" simplePos="0" relativeHeight="251652096" behindDoc="0" locked="0" layoutInCell="1" allowOverlap="1">
+              <wp:anchor distT="0" distB="0" distL="114300" distR="114300" simplePos="0" relativeHeight="251650048" behindDoc="0" locked="0" layoutInCell="1" allowOverlap="1">
                 <wp:simplePos x="0" y="0"/>
                 <wp:positionH relativeFrom="margin">
                   <wp:align>center</wp:align>
@@ -2993,14 +3099,27 @@
                               <w:r>
                                 <w:t xml:space="preserve">Figure </w:t>
                               </w:r>
-                              <w:fldSimple w:instr=" SEQ Figure \* ARABIC ">
-                                <w:r>
-                                  <w:rPr>
-                                    <w:noProof/>
-                                  </w:rPr>
-                                  <w:t>3</w:t>
-                                </w:r>
-                              </w:fldSimple>
+                              <w:r>
+                                <w:fldChar w:fldCharType="begin"/>
+                              </w:r>
+                              <w:r>
+                                <w:instrText xml:space="preserve"> SEQ Figure \* ARABIC </w:instrText>
+                              </w:r>
+                              <w:r>
+                                <w:fldChar w:fldCharType="separate"/>
+                              </w:r>
+                              <w:r>
+                                <w:rPr>
+                                  <w:noProof/>
+                                </w:rPr>
+                                <w:t>3</w:t>
+                              </w:r>
+                              <w:r>
+                                <w:rPr>
+                                  <w:noProof/>
+                                </w:rPr>
+                                <w:fldChar w:fldCharType="end"/>
+                              </w:r>
                               <w:bookmarkEnd w:id="9"/>
                               <w:r>
                                 <w:t xml:space="preserve"> - Simple diagram of an arbitrary triangulated object, surrounded with a tight-fitting AABB, displayed in a on a screen.</w:t>
@@ -3026,7 +3145,7 @@
           </mc:Choice>
           <mc:Fallback>
             <w:pict>
-              <v:group id="Group 9" o:spid="_x0000_s1032" style="position:absolute;margin-left:0;margin-top:.05pt;width:289.35pt;height:183.3pt;z-index:251652096;mso-position-horizontal:center;mso-position-horizontal-relative:margin;mso-height-relative:margin" coordsize="36747,23278" o:gfxdata="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">
+              <v:group id="Group 9" o:spid="_x0000_s1032" style="position:absolute;margin-left:0;margin-top:.05pt;width:289.35pt;height:183.3pt;z-index:251650048;mso-position-horizontal:center;mso-position-horizontal-relative:margin;mso-height-relative:margin" coordsize="36747,23278" o:gfxdata="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">
                 <v:shape id="Picture 1" o:spid="_x0000_s1033" type="#_x0000_t75" style="position:absolute;left:7557;width:21622;height:19240;visibility:visible;mso-wrap-style:square" o:gfxdata="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">
                   <v:imagedata r:id="rId13" o:title=""/>
                   <v:path arrowok="t"/>
@@ -3045,14 +3164,27 @@
                         <w:r>
                           <w:t xml:space="preserve">Figure </w:t>
                         </w:r>
-                        <w:fldSimple w:instr=" SEQ Figure \* ARABIC ">
-                          <w:r>
-                            <w:rPr>
-                              <w:noProof/>
-                            </w:rPr>
-                            <w:t>3</w:t>
-                          </w:r>
-                        </w:fldSimple>
+                        <w:r>
+                          <w:fldChar w:fldCharType="begin"/>
+                        </w:r>
+                        <w:r>
+                          <w:instrText xml:space="preserve"> SEQ Figure \* ARABIC </w:instrText>
+                        </w:r>
+                        <w:r>
+                          <w:fldChar w:fldCharType="separate"/>
+                        </w:r>
+                        <w:r>
+                          <w:rPr>
+                            <w:noProof/>
+                          </w:rPr>
+                          <w:t>3</w:t>
+                        </w:r>
+                        <w:r>
+                          <w:rPr>
+                            <w:noProof/>
+                          </w:rPr>
+                          <w:fldChar w:fldCharType="end"/>
+                        </w:r>
                         <w:bookmarkEnd w:id="10"/>
                         <w:r>
                           <w:t xml:space="preserve"> - Simple diagram of an arbitrary triangulated object, surrounded with a tight-fitting AABB, displayed in a on a screen.</w:t>
@@ -3570,14 +3702,27 @@
       <w:r>
         <w:t>(</w:t>
       </w:r>
-      <w:fldSimple w:instr=" SEQ ( \* ARABIC ">
-        <w:r>
-          <w:rPr>
-            <w:noProof/>
-          </w:rPr>
-          <w:t>7</w:t>
-        </w:r>
-      </w:fldSimple>
+      <w:r>
+        <w:fldChar w:fldCharType="begin"/>
+      </w:r>
+      <w:r>
+        <w:instrText xml:space="preserve"> SEQ ( \* ARABIC </w:instrText>
+      </w:r>
+      <w:r>
+        <w:fldChar w:fldCharType="separate"/>
+      </w:r>
+      <w:r>
+        <w:rPr>
+          <w:noProof/>
+        </w:rPr>
+        <w:t>7</w:t>
+      </w:r>
+      <w:r>
+        <w:rPr>
+          <w:noProof/>
+        </w:rPr>
+        <w:fldChar w:fldCharType="end"/>
+      </w:r>
       <w:r>
         <w:t>)</w:t>
       </w:r>
@@ -3908,14 +4053,27 @@
       <w:r>
         <w:t>(</w:t>
       </w:r>
-      <w:fldSimple w:instr=" SEQ ( \* ARABIC ">
-        <w:r>
-          <w:rPr>
-            <w:noProof/>
-          </w:rPr>
-          <w:t>8</w:t>
-        </w:r>
-      </w:fldSimple>
+      <w:r>
+        <w:fldChar w:fldCharType="begin"/>
+      </w:r>
+      <w:r>
+        <w:instrText xml:space="preserve"> SEQ ( \* ARABIC </w:instrText>
+      </w:r>
+      <w:r>
+        <w:fldChar w:fldCharType="separate"/>
+      </w:r>
+      <w:r>
+        <w:rPr>
+          <w:noProof/>
+        </w:rPr>
+        <w:t>8</w:t>
+      </w:r>
+      <w:r>
+        <w:rPr>
+          <w:noProof/>
+        </w:rPr>
+        <w:fldChar w:fldCharType="end"/>
+      </w:r>
       <w:r>
         <w:t>)</w:t>
       </w:r>
@@ -4037,8 +4195,6 @@
       <w:r>
         <w:fldChar w:fldCharType="end"/>
       </w:r>
-      <w:bookmarkStart w:id="13" w:name="_GoBack"/>
-      <w:bookmarkEnd w:id="13"/>
     </w:p>
     <w:p>
       <w:r>
@@ -4050,7 +4206,7 @@
         <mc:AlternateContent>
           <mc:Choice Requires="wpg">
             <w:drawing>
-              <wp:anchor distT="0" distB="0" distL="114300" distR="114300" simplePos="0" relativeHeight="251686912" behindDoc="0" locked="0" layoutInCell="1" allowOverlap="1">
+              <wp:anchor distT="0" distB="0" distL="114300" distR="114300" simplePos="0" relativeHeight="251684864" behindDoc="0" locked="0" layoutInCell="1" allowOverlap="1">
                 <wp:simplePos x="0" y="0"/>
                 <wp:positionH relativeFrom="column">
                   <wp:posOffset>569167</wp:posOffset>
@@ -4131,19 +4287,29 @@
                                   <w:noProof/>
                                 </w:rPr>
                               </w:pPr>
-                              <w:bookmarkStart w:id="14" w:name="_Ref499291094"/>
+                              <w:bookmarkStart w:id="13" w:name="_Ref499291094"/>
                               <w:r>
                                 <w:t xml:space="preserve">Figure </w:t>
                               </w:r>
-                              <w:fldSimple w:instr=" SEQ Figure \* ARABIC ">
-                                <w:r>
-                                  <w:rPr>
-                                    <w:noProof/>
-                                  </w:rPr>
-                                  <w:t>4</w:t>
-                                </w:r>
-                              </w:fldSimple>
-                              <w:bookmarkEnd w:id="14"/>
+                              <w:r>
+                                <w:fldChar w:fldCharType="begin"/>
+                              </w:r>
+                              <w:r>
+                                <w:instrText xml:space="preserve"> SEQ Figure \* ARABIC </w:instrText>
+                              </w:r>
+                              <w:r>
+                                <w:fldChar w:fldCharType="separate"/>
+                              </w:r>
+                              <w:r>
+                                <w:rPr>
+                                  <w:noProof/>
+                                </w:rPr>
+                                <w:t>4</w:t>
+                              </w:r>
+                              <w:r>
+                                <w:fldChar w:fldCharType="end"/>
+                              </w:r>
+                              <w:bookmarkEnd w:id="13"/>
                               <w:r>
                                 <w:t xml:space="preserve"> - Diagram showing an arbitrary object with an AABB on the left and then the same object after a rotation with an un-updated AABB, showing the effects of rotation on the accuracy of a BV.</w:t>
                               </w:r>
@@ -4165,7 +4331,7 @@
           </mc:Choice>
           <mc:Fallback>
             <w:pict>
-              <v:group id="Group 12" o:spid="_x0000_s1035" style="position:absolute;margin-left:44.8pt;margin-top:0;width:360.8pt;height:293.5pt;z-index:251686912" coordsize="45821,37274" o:gfxdata="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">
+              <v:group id="Group 12" o:spid="_x0000_s1035" style="position:absolute;margin-left:44.8pt;margin-top:0;width:360.8pt;height:293.5pt;z-index:251684864" coordsize="45821,37274" o:gfxdata="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">
                 <v:shape id="Picture 6" o:spid="_x0000_s1036" type="#_x0000_t75" style="position:absolute;width:45821;height:32670;visibility:visible;mso-wrap-style:square" o:gfxdata="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">
                   <v:imagedata r:id="rId15" o:title=""/>
                   <v:path arrowok="t"/>
@@ -4180,19 +4346,29 @@
                             <w:noProof/>
                           </w:rPr>
                         </w:pPr>
-                        <w:bookmarkStart w:id="15" w:name="_Ref499291094"/>
+                        <w:bookmarkStart w:id="14" w:name="_Ref499291094"/>
                         <w:r>
                           <w:t xml:space="preserve">Figure </w:t>
                         </w:r>
-                        <w:fldSimple w:instr=" SEQ Figure \* ARABIC ">
-                          <w:r>
-                            <w:rPr>
-                              <w:noProof/>
-                            </w:rPr>
-                            <w:t>4</w:t>
-                          </w:r>
-                        </w:fldSimple>
-                        <w:bookmarkEnd w:id="15"/>
+                        <w:r>
+                          <w:fldChar w:fldCharType="begin"/>
+                        </w:r>
+                        <w:r>
+                          <w:instrText xml:space="preserve"> SEQ Figure \* ARABIC </w:instrText>
+                        </w:r>
+                        <w:r>
+                          <w:fldChar w:fldCharType="separate"/>
+                        </w:r>
+                        <w:r>
+                          <w:rPr>
+                            <w:noProof/>
+                          </w:rPr>
+                          <w:t>4</w:t>
+                        </w:r>
+                        <w:r>
+                          <w:fldChar w:fldCharType="end"/>
+                        </w:r>
+                        <w:bookmarkEnd w:id="14"/>
                         <w:r>
                           <w:t xml:space="preserve"> - Diagram showing an arbitrary object with an AABB on the left and then the same object after a rotation with an un-updated AABB, showing the effects of rotation on the accuracy of a BV.</w:t>
                         </w:r>
@@ -4384,14 +4560,7 @@
                 <w:rFonts w:ascii="Courier New" w:hAnsi="Courier New" w:cs="Courier New"/>
                 <w:color w:val="4A66AC" w:themeColor="accent1"/>
               </w:rPr>
-              <w:t xml:space="preserve">  </w:t>
-            </w:r>
-            <w:r>
-              <w:rPr>
-                <w:rFonts w:ascii="Courier New" w:hAnsi="Courier New" w:cs="Courier New"/>
-                <w:color w:val="4A66AC" w:themeColor="accent1"/>
-              </w:rPr>
-              <w:t xml:space="preserve">  if n outside </w:t>
+              <w:t xml:space="preserve">    if n outside </w:t>
             </w:r>
             <w:proofErr w:type="spellStart"/>
             <w:r>
@@ -4552,14 +4721,7 @@
                 <w:rFonts w:ascii="Courier New" w:hAnsi="Courier New" w:cs="Courier New"/>
                 <w:color w:val="4A66AC" w:themeColor="accent1"/>
               </w:rPr>
-              <w:t xml:space="preserve">    </w:t>
-            </w:r>
-            <w:r>
-              <w:rPr>
-                <w:rFonts w:ascii="Courier New" w:hAnsi="Courier New" w:cs="Courier New"/>
-                <w:color w:val="4A66AC" w:themeColor="accent1"/>
-              </w:rPr>
-              <w:t xml:space="preserve">  if m outside </w:t>
+              <w:t xml:space="preserve">      if m outside </w:t>
             </w:r>
             <w:proofErr w:type="spellStart"/>
             <w:r>
@@ -4886,6 +5048,9 @@
       <w:r>
         <w:t>eate an AABB for each triangle.</w:t>
       </w:r>
+      <w:r>
+        <w:t xml:space="preserve"> The intention of this is that, as the triangles are being iterated through at the highest loop in the algorithm, the initial BV check will be representative of the likelihood that a ray-triangle collision will occur, potentially reducing the number of failed and therefore unnecessary checks are being made.</w:t>
+      </w:r>
     </w:p>
     <w:p>
       <w:pPr>
@@ -4898,7 +5063,11 @@
         <w:t xml:space="preserve"> vs. Performance</w:t>
       </w:r>
     </w:p>
-    <w:p/>
+    <w:p>
+      <w:r>
+        <w:t>There are two methods for implementing this algorithm, one involves calculating and storing an AABB for each triangle when an object is loading in and the other involves calculating it for each triangle as it is tested. For objects made up of a small number of triangles, the increased memory footprint involved in storing 6 more floating point values for each face does not have a huge impact however it is clear that as the amount of faces increases then this becomes more of an issue. Therefore for the implementation that has been done for this assignment the BV has been calculated per-triangle at the same stage as the normal. This is a comparison of 9 floating point values (the components of the three vertex points that make up the triangle), to find the minimum and maximum values in each axis.</w:t>
+      </w:r>
+    </w:p>
     <w:p>
       <w:pPr>
         <w:pStyle w:val="Heading3"/>
@@ -5097,22 +5266,47 @@
         <w:pStyle w:val="Heading3"/>
       </w:pPr>
       <w:r>
+        <w:t>Bounding Volume</w:t>
+      </w:r>
+    </w:p>
+    <w:p>
+      <w:r>
+        <w:t>The bounding volume implementations vastly outperformed the brute-force implementation, however it is worth noting that the performance of this implementation of a BV test depends greatly on the size of the object on the screen. As can be seen in [FIGURE W/E] the ‘magnolia’ test-render took up more space on the screen compared to the ‘typhoon’ test-render and on average took longer to render despite having a lower number of faces and therefore less triangles to test against.</w:t>
+      </w:r>
+      <w:r>
+        <w:t xml:space="preserve"> This is because of the fact that the increased size means that more rays will collide with the BV in the initial test and will therefore test against more triangles.</w:t>
+      </w:r>
+    </w:p>
+    <w:p>
+      <w:pPr>
+        <w:pStyle w:val="Heading4"/>
+      </w:pPr>
+      <w:r>
         <w:t>Per-Object AABB</w:t>
       </w:r>
     </w:p>
     <w:p/>
     <w:p>
       <w:pPr>
-        <w:pStyle w:val="Heading3"/>
+        <w:pStyle w:val="Heading4"/>
       </w:pPr>
       <w:r>
         <w:t>Per-Triangle AABB</w:t>
       </w:r>
     </w:p>
     <w:p>
-      <w:pPr>
-        <w:pStyle w:val="Heading3"/>
-      </w:pPr>
+      <w:r>
+        <w:t>As can be seen in [APPENDIX W/E THE FUCK], the differences between this algorithm and its per-object counterpart for objects with a lower number o</w:t>
+      </w:r>
+      <w:r>
+        <w:t>f triangles is minimal. However</w:t>
+      </w:r>
+      <w:r>
+        <w:t xml:space="preserve"> there is a notable divergence for the tests done with a relatively high number of triangles </w:t>
+      </w:r>
+      <w:r>
+        <w:t xml:space="preserve">that, due to the linear nature of this algorithm, will presumably continue to diverge. This shows that while the performance increase from using this method is almost within the range of being related to an error, there is an increasing notable performance increase in using this method for higher ranges. </w:t>
+      </w:r>
       <w:r>
         <w:br w:type="page"/>
       </w:r>
@@ -5128,13 +5322,470 @@
     </w:p>
     <w:p>
       <w:pPr>
+        <w:pStyle w:val="Heading2"/>
+      </w:pPr>
+      <w:r>
+        <w:t>Sectioned Parallelism</w:t>
+      </w:r>
+    </w:p>
+    <w:p>
+      <w:r>
         <w:rPr>
-          <w:rFonts w:asciiTheme="majorHAnsi" w:eastAsiaTheme="majorEastAsia" w:hAnsiTheme="majorHAnsi" w:cstheme="majorBidi"/>
-          <w:color w:val="374C80" w:themeColor="accent1" w:themeShade="BF"/>
-          <w:sz w:val="32"/>
-          <w:szCs w:val="32"/>
+          <w:noProof/>
+          <w:lang w:eastAsia="en-GB"/>
         </w:rPr>
-      </w:pPr>
+        <mc:AlternateContent>
+          <mc:Choice Requires="wpg">
+            <w:drawing>
+              <wp:anchor distT="0" distB="0" distL="114300" distR="114300" simplePos="0" relativeHeight="251688960" behindDoc="0" locked="0" layoutInCell="1" allowOverlap="1">
+                <wp:simplePos x="0" y="0"/>
+                <wp:positionH relativeFrom="column">
+                  <wp:posOffset>0</wp:posOffset>
+                </wp:positionH>
+                <wp:positionV relativeFrom="paragraph">
+                  <wp:posOffset>838937</wp:posOffset>
+                </wp:positionV>
+                <wp:extent cx="5731510" cy="3472180"/>
+                <wp:effectExtent l="0" t="0" r="2540" b="0"/>
+                <wp:wrapTopAndBottom/>
+                <wp:docPr id="31" name="Group 31"/>
+                <wp:cNvGraphicFramePr/>
+                <a:graphic xmlns:a="http://schemas.openxmlformats.org/drawingml/2006/main">
+                  <a:graphicData uri="http://schemas.microsoft.com/office/word/2010/wordprocessingGroup">
+                    <wpg:wgp>
+                      <wpg:cNvGrpSpPr/>
+                      <wpg:grpSpPr>
+                        <a:xfrm>
+                          <a:off x="0" y="0"/>
+                          <a:ext cx="5731510" cy="3472180"/>
+                          <a:chOff x="0" y="0"/>
+                          <a:chExt cx="5731510" cy="3472180"/>
+                        </a:xfrm>
+                      </wpg:grpSpPr>
+                      <pic:pic xmlns:pic="http://schemas.openxmlformats.org/drawingml/2006/picture">
+                        <pic:nvPicPr>
+                          <pic:cNvPr id="18" name="Picture 18"/>
+                          <pic:cNvPicPr>
+                            <a:picLocks noChangeAspect="1"/>
+                          </pic:cNvPicPr>
+                        </pic:nvPicPr>
+                        <pic:blipFill>
+                          <a:blip r:embed="rId16">
+                            <a:extLst>
+                              <a:ext uri="{28A0092B-C50C-407E-A947-70E740481C1C}">
+                                <a14:useLocalDpi xmlns:a14="http://schemas.microsoft.com/office/drawing/2010/main" val="0"/>
+                              </a:ext>
+                            </a:extLst>
+                          </a:blip>
+                          <a:stretch>
+                            <a:fillRect/>
+                          </a:stretch>
+                        </pic:blipFill>
+                        <pic:spPr>
+                          <a:xfrm>
+                            <a:off x="0" y="0"/>
+                            <a:ext cx="5731510" cy="2590800"/>
+                          </a:xfrm>
+                          <a:prstGeom prst="rect">
+                            <a:avLst/>
+                          </a:prstGeom>
+                        </pic:spPr>
+                      </pic:pic>
+                      <wps:wsp>
+                        <wps:cNvPr id="20" name="Text Box 20"/>
+                        <wps:cNvSpPr txBox="1"/>
+                        <wps:spPr>
+                          <a:xfrm>
+                            <a:off x="0" y="2647315"/>
+                            <a:ext cx="5731510" cy="824865"/>
+                          </a:xfrm>
+                          <a:prstGeom prst="rect">
+                            <a:avLst/>
+                          </a:prstGeom>
+                          <a:solidFill>
+                            <a:prstClr val="white"/>
+                          </a:solidFill>
+                          <a:ln>
+                            <a:noFill/>
+                          </a:ln>
+                        </wps:spPr>
+                        <wps:txbx>
+                          <w:txbxContent>
+                            <w:p>
+                              <w:pPr>
+                                <w:pStyle w:val="Caption"/>
+                                <w:rPr>
+                                  <w:noProof/>
+                                </w:rPr>
+                              </w:pPr>
+                              <w:bookmarkStart w:id="15" w:name="_Ref499299226"/>
+                              <w:r>
+                                <w:t xml:space="preserve">Figure </w:t>
+                              </w:r>
+                              <w:r>
+                                <w:fldChar w:fldCharType="begin"/>
+                              </w:r>
+                              <w:r>
+                                <w:instrText xml:space="preserve"> SEQ Figure \* ARABIC </w:instrText>
+                              </w:r>
+                              <w:r>
+                                <w:fldChar w:fldCharType="separate"/>
+                              </w:r>
+                              <w:r>
+                                <w:rPr>
+                                  <w:noProof/>
+                                </w:rPr>
+                                <w:t>5</w:t>
+                              </w:r>
+                              <w:r>
+                                <w:fldChar w:fldCharType="end"/>
+                              </w:r>
+                              <w:bookmarkEnd w:id="15"/>
+                              <w:r>
+                                <w:t xml:space="preserve"> - A rudimentary parallel system on the left, showing each triangle being tested against all rays in parallel. On the right is a parallel system made to make use of more processing core in which each ray-triangle</w:t>
+                              </w:r>
+                              <w:r>
+                                <w:t xml:space="preserve"> test is being done in parallel. This is showing that if there are more physical cores available then spreading as many atomic calculations across cores (assuming now communication between non-shared memory is required) will reduce the time taken to process the problem overall.</w:t>
+                              </w:r>
+                            </w:p>
+                          </w:txbxContent>
+                        </wps:txbx>
+                        <wps:bodyPr rot="0" spcFirstLastPara="0" vertOverflow="overflow" horzOverflow="overflow" vert="horz" wrap="square" lIns="0" tIns="0" rIns="0" bIns="0" numCol="1" spcCol="0" rtlCol="0" fromWordArt="0" anchor="t" anchorCtr="0" forceAA="0" compatLnSpc="1">
+                          <a:prstTxWarp prst="textNoShape">
+                            <a:avLst/>
+                          </a:prstTxWarp>
+                          <a:spAutoFit/>
+                        </wps:bodyPr>
+                      </wps:wsp>
+                    </wpg:wgp>
+                  </a:graphicData>
+                </a:graphic>
+              </wp:anchor>
+            </w:drawing>
+          </mc:Choice>
+          <mc:Fallback>
+            <w:pict>
+              <v:group id="Group 31" o:spid="_x0000_s1038" style="position:absolute;margin-left:0;margin-top:66.05pt;width:451.3pt;height:273.4pt;z-index:251688960" coordsize="57315,34721" o:gfxdata="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">
+                <v:shape id="Picture 18" o:spid="_x0000_s1039" type="#_x0000_t75" style="position:absolute;width:57315;height:25908;visibility:visible;mso-wrap-style:square" o:gfxdata="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">
+                  <v:imagedata r:id="rId17" o:title=""/>
+                  <v:path arrowok="t"/>
+                </v:shape>
+                <v:shape id="Text Box 20" o:spid="_x0000_s1040" type="#_x0000_t202" style="position:absolute;top:26473;width:57315;height:8248;visibility:visible;mso-wrap-style:square;v-text-anchor:top" o:gfxdata="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" stroked="f">
+                  <v:textbox style="mso-fit-shape-to-text:t" inset="0,0,0,0">
+                    <w:txbxContent>
+                      <w:p>
+                        <w:pPr>
+                          <w:pStyle w:val="Caption"/>
+                          <w:rPr>
+                            <w:noProof/>
+                          </w:rPr>
+                        </w:pPr>
+                        <w:bookmarkStart w:id="16" w:name="_Ref499299226"/>
+                        <w:r>
+                          <w:t xml:space="preserve">Figure </w:t>
+                        </w:r>
+                        <w:r>
+                          <w:fldChar w:fldCharType="begin"/>
+                        </w:r>
+                        <w:r>
+                          <w:instrText xml:space="preserve"> SEQ Figure \* ARABIC </w:instrText>
+                        </w:r>
+                        <w:r>
+                          <w:fldChar w:fldCharType="separate"/>
+                        </w:r>
+                        <w:r>
+                          <w:rPr>
+                            <w:noProof/>
+                          </w:rPr>
+                          <w:t>5</w:t>
+                        </w:r>
+                        <w:r>
+                          <w:fldChar w:fldCharType="end"/>
+                        </w:r>
+                        <w:bookmarkEnd w:id="16"/>
+                        <w:r>
+                          <w:t xml:space="preserve"> - A rudimentary parallel system on the left, showing each triangle being tested against all rays in parallel. On the right is a parallel system made to make use of more processing core in which each ray-triangle</w:t>
+                        </w:r>
+                        <w:r>
+                          <w:t xml:space="preserve"> test is being done in parallel. This is showing that if there are more physical cores available then spreading as many atomic calculations across cores (assuming now communication between non-shared memory is required) will reduce the time taken to process the problem overall.</w:t>
+                        </w:r>
+                      </w:p>
+                    </w:txbxContent>
+                  </v:textbox>
+                </v:shape>
+                <w10:wrap type="topAndBottom"/>
+              </v:group>
+            </w:pict>
+          </mc:Fallback>
+        </mc:AlternateContent>
+      </w:r>
+      <w:r>
+        <w:t>This implementations that have been made do not rely on any data from each other, in that the result of one ray-triangle intersection test does not rely on the other, meaning that the entirety of any algorithm implementation mentioned in this report could be computed entirely in parallel.</w:t>
+      </w:r>
+      <w:r>
+        <w:t xml:space="preserve"> However the method of doing that is variable, this is explained in in more </w:t>
+      </w:r>
+      <w:r>
+        <w:fldChar w:fldCharType="begin"/>
+      </w:r>
+      <w:r>
+        <w:instrText xml:space="preserve"> REF _Ref499299226 \h </w:instrText>
+      </w:r>
+      <w:r>
+        <w:fldChar w:fldCharType="separate"/>
+      </w:r>
+      <w:r>
+        <w:t xml:space="preserve">Figure </w:t>
+      </w:r>
+      <w:r>
+        <w:rPr>
+          <w:noProof/>
+        </w:rPr>
+        <w:t>5</w:t>
+      </w:r>
+      <w:r>
+        <w:fldChar w:fldCharType="end"/>
+      </w:r>
+      <w:r>
+        <w:t xml:space="preserve"> </w:t>
+      </w:r>
+      <w:r>
+        <w:t>below.</w:t>
+      </w:r>
+    </w:p>
+    <w:p>
+      <w:r>
+        <w:t>It is important to note that the amount of calculations that can be done in parallel is always restricted by the number of cores available, as well as the amount of data that there is to compute. For example, if there are only two ray-triangle tests to be computed then attempting to use 4 processing cores would result in the same speedup as using 2 while reducing the efficiency.</w:t>
+      </w:r>
+      <w:r>
+        <w:t xml:space="preserve"> This has concept has been extrapolated to a degree with </w:t>
+      </w:r>
+      <w:r>
+        <w:fldChar w:fldCharType="begin"/>
+      </w:r>
+      <w:r>
+        <w:instrText xml:space="preserve"> REF _Ref499303017 \h </w:instrText>
+      </w:r>
+      <w:r>
+        <w:fldChar w:fldCharType="separate"/>
+      </w:r>
+      <w:r>
+        <w:t xml:space="preserve">Figure </w:t>
+      </w:r>
+      <w:r>
+        <w:rPr>
+          <w:noProof/>
+        </w:rPr>
+        <w:t>6</w:t>
+      </w:r>
+      <w:r>
+        <w:fldChar w:fldCharType="end"/>
+      </w:r>
+      <w:r>
+        <w:t>.</w:t>
+      </w:r>
+      <w:bookmarkStart w:id="17" w:name="_GoBack"/>
+      <w:bookmarkEnd w:id="17"/>
+    </w:p>
+    <w:p>
+      <w:r>
+        <w:rPr>
+          <w:noProof/>
+          <w:lang w:eastAsia="en-GB"/>
+        </w:rPr>
+        <w:lastRenderedPageBreak/>
+        <mc:AlternateContent>
+          <mc:Choice Requires="wpg">
+            <w:drawing>
+              <wp:anchor distT="0" distB="0" distL="114300" distR="114300" simplePos="0" relativeHeight="251693056" behindDoc="0" locked="0" layoutInCell="1" allowOverlap="1">
+                <wp:simplePos x="0" y="0"/>
+                <wp:positionH relativeFrom="column">
+                  <wp:posOffset>-13750</wp:posOffset>
+                </wp:positionH>
+                <wp:positionV relativeFrom="paragraph">
+                  <wp:posOffset>0</wp:posOffset>
+                </wp:positionV>
+                <wp:extent cx="5755640" cy="3338988"/>
+                <wp:effectExtent l="0" t="0" r="0" b="0"/>
+                <wp:wrapTopAndBottom/>
+                <wp:docPr id="36" name="Group 36"/>
+                <wp:cNvGraphicFramePr/>
+                <a:graphic xmlns:a="http://schemas.openxmlformats.org/drawingml/2006/main">
+                  <a:graphicData uri="http://schemas.microsoft.com/office/word/2010/wordprocessingGroup">
+                    <wpg:wgp>
+                      <wpg:cNvGrpSpPr/>
+                      <wpg:grpSpPr>
+                        <a:xfrm>
+                          <a:off x="0" y="0"/>
+                          <a:ext cx="5755640" cy="3338988"/>
+                          <a:chOff x="0" y="0"/>
+                          <a:chExt cx="5755640" cy="3338988"/>
+                        </a:xfrm>
+                      </wpg:grpSpPr>
+                      <pic:pic xmlns:pic="http://schemas.openxmlformats.org/drawingml/2006/picture">
+                        <pic:nvPicPr>
+                          <pic:cNvPr id="34" name="Picture 34"/>
+                          <pic:cNvPicPr>
+                            <a:picLocks noChangeAspect="1"/>
+                          </pic:cNvPicPr>
+                        </pic:nvPicPr>
+                        <pic:blipFill>
+                          <a:blip r:embed="rId18" cstate="print">
+                            <a:extLst>
+                              <a:ext uri="{28A0092B-C50C-407E-A947-70E740481C1C}">
+                                <a14:useLocalDpi xmlns:a14="http://schemas.microsoft.com/office/drawing/2010/main" val="0"/>
+                              </a:ext>
+                            </a:extLst>
+                          </a:blip>
+                          <a:srcRect/>
+                          <a:stretch>
+                            <a:fillRect/>
+                          </a:stretch>
+                        </pic:blipFill>
+                        <pic:spPr bwMode="auto">
+                          <a:xfrm>
+                            <a:off x="0" y="0"/>
+                            <a:ext cx="5755640" cy="2656205"/>
+                          </a:xfrm>
+                          <a:prstGeom prst="rect">
+                            <a:avLst/>
+                          </a:prstGeom>
+                          <a:noFill/>
+                        </pic:spPr>
+                      </pic:pic>
+                      <wps:wsp>
+                        <wps:cNvPr id="35" name="Text Box 35"/>
+                        <wps:cNvSpPr txBox="1"/>
+                        <wps:spPr>
+                          <a:xfrm>
+                            <a:off x="0" y="2653823"/>
+                            <a:ext cx="5755640" cy="685165"/>
+                          </a:xfrm>
+                          <a:prstGeom prst="rect">
+                            <a:avLst/>
+                          </a:prstGeom>
+                          <a:solidFill>
+                            <a:prstClr val="white"/>
+                          </a:solidFill>
+                          <a:ln>
+                            <a:noFill/>
+                          </a:ln>
+                        </wps:spPr>
+                        <wps:txbx>
+                          <w:txbxContent>
+                            <w:p>
+                              <w:pPr>
+                                <w:pStyle w:val="Caption"/>
+                                <w:rPr>
+                                  <w:noProof/>
+                                </w:rPr>
+                              </w:pPr>
+                              <w:bookmarkStart w:id="18" w:name="_Ref499303017"/>
+                              <w:r>
+                                <w:t xml:space="preserve">Figure </w:t>
+                              </w:r>
+                              <w:r>
+                                <w:fldChar w:fldCharType="begin"/>
+                              </w:r>
+                              <w:r>
+                                <w:instrText xml:space="preserve"> SEQ Figure \* ARABIC </w:instrText>
+                              </w:r>
+                              <w:r>
+                                <w:fldChar w:fldCharType="separate"/>
+                              </w:r>
+                              <w:r>
+                                <w:rPr>
+                                  <w:noProof/>
+                                </w:rPr>
+                                <w:t>6</w:t>
+                              </w:r>
+                              <w:r>
+                                <w:fldChar w:fldCharType="end"/>
+                              </w:r>
+                              <w:bookmarkEnd w:id="18"/>
+                              <w:r>
+                                <w:t xml:space="preserve"> - Theoretical Speedup against number of cores, where theoretical speedup is being limited by the work-size of each data series. As can be seen the theoretical speedup can only increase if there is enough work to be done as there are cores. In the context</w:t>
+                              </w:r>
+                              <w:r>
+                                <w:t xml:space="preserve"> of this assignment this is equivalent to either the amount of triangles to calculate intersections for or, in the case of a highly parallelised implementation, the number of ray-triangle intersection tests to carry out.</w:t>
+                              </w:r>
+                            </w:p>
+                          </w:txbxContent>
+                        </wps:txbx>
+                        <wps:bodyPr rot="0" spcFirstLastPara="0" vertOverflow="overflow" horzOverflow="overflow" vert="horz" wrap="square" lIns="0" tIns="0" rIns="0" bIns="0" numCol="1" spcCol="0" rtlCol="0" fromWordArt="0" anchor="t" anchorCtr="0" forceAA="0" compatLnSpc="1">
+                          <a:prstTxWarp prst="textNoShape">
+                            <a:avLst/>
+                          </a:prstTxWarp>
+                          <a:spAutoFit/>
+                        </wps:bodyPr>
+                      </wps:wsp>
+                    </wpg:wgp>
+                  </a:graphicData>
+                </a:graphic>
+                <wp14:sizeRelH relativeFrom="margin">
+                  <wp14:pctWidth>0</wp14:pctWidth>
+                </wp14:sizeRelH>
+              </wp:anchor>
+            </w:drawing>
+          </mc:Choice>
+          <mc:Fallback>
+            <w:pict>
+              <v:group id="Group 36" o:spid="_x0000_s1041" style="position:absolute;margin-left:-1.1pt;margin-top:0;width:453.2pt;height:262.9pt;z-index:251693056;mso-width-relative:margin" coordsize="57556,33389" o:gfxdata="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">
+                <v:shape id="Picture 34" o:spid="_x0000_s1042" type="#_x0000_t75" style="position:absolute;width:57556;height:26562;visibility:visible;mso-wrap-style:square" o:gfxdata="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">
+                  <v:imagedata r:id="rId19" o:title=""/>
+                  <v:path arrowok="t"/>
+                </v:shape>
+                <v:shape id="Text Box 35" o:spid="_x0000_s1043" type="#_x0000_t202" style="position:absolute;top:26538;width:57556;height:6851;visibility:visible;mso-wrap-style:square;v-text-anchor:top" o:gfxdata="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" stroked="f">
+                  <v:textbox style="mso-fit-shape-to-text:t" inset="0,0,0,0">
+                    <w:txbxContent>
+                      <w:p>
+                        <w:pPr>
+                          <w:pStyle w:val="Caption"/>
+                          <w:rPr>
+                            <w:noProof/>
+                          </w:rPr>
+                        </w:pPr>
+                        <w:bookmarkStart w:id="19" w:name="_Ref499303017"/>
+                        <w:r>
+                          <w:t xml:space="preserve">Figure </w:t>
+                        </w:r>
+                        <w:r>
+                          <w:fldChar w:fldCharType="begin"/>
+                        </w:r>
+                        <w:r>
+                          <w:instrText xml:space="preserve"> SEQ Figure \* ARABIC </w:instrText>
+                        </w:r>
+                        <w:r>
+                          <w:fldChar w:fldCharType="separate"/>
+                        </w:r>
+                        <w:r>
+                          <w:rPr>
+                            <w:noProof/>
+                          </w:rPr>
+                          <w:t>6</w:t>
+                        </w:r>
+                        <w:r>
+                          <w:fldChar w:fldCharType="end"/>
+                        </w:r>
+                        <w:bookmarkEnd w:id="19"/>
+                        <w:r>
+                          <w:t xml:space="preserve"> - Theoretical Speedup against number of cores, where theoretical speedup is being limited by the work-size of each data series. As can be seen the theoretical speedup can only increase if there is enough work to be done as there are cores. In the context</w:t>
+                        </w:r>
+                        <w:r>
+                          <w:t xml:space="preserve"> of this assignment this is equivalent to either the amount of triangles to calculate intersections for or, in the case of a highly parallelised implementation, the number of ray-triangle intersection tests to carry out.</w:t>
+                        </w:r>
+                      </w:p>
+                    </w:txbxContent>
+                  </v:textbox>
+                </v:shape>
+                <w10:wrap type="topAndBottom"/>
+              </v:group>
+            </w:pict>
+          </mc:Fallback>
+        </mc:AlternateContent>
+      </w:r>
+    </w:p>
+    <w:p>
       <w:r>
         <w:br w:type="page"/>
       </w:r>
@@ -5143,7 +5794,7 @@
       <w:pPr>
         <w:pStyle w:val="Heading1"/>
         <w:sectPr>
-          <w:footerReference w:type="default" r:id="rId16"/>
+          <w:footerReference w:type="default" r:id="rId20"/>
           <w:pgSz w:w="11906" w:h="16838"/>
           <w:pgMar w:top="1440" w:right="1440" w:bottom="1440" w:left="1440" w:header="708" w:footer="708" w:gutter="0"/>
           <w:cols w:space="708"/>
@@ -5172,7 +5823,7 @@
         <mc:AlternateContent>
           <mc:Choice Requires="wpg">
             <w:drawing>
-              <wp:anchor distT="0" distB="0" distL="114300" distR="114300" simplePos="0" relativeHeight="251670528" behindDoc="0" locked="0" layoutInCell="1" allowOverlap="1">
+              <wp:anchor distT="0" distB="0" distL="114300" distR="114300" simplePos="0" relativeHeight="251668480" behindDoc="0" locked="0" layoutInCell="1" allowOverlap="1">
                 <wp:simplePos x="0" y="0"/>
                 <wp:positionH relativeFrom="column">
                   <wp:posOffset>111967</wp:posOffset>
@@ -5206,7 +5857,7 @@
                         </wpg:xfrm>
                         <a:graphic>
                           <a:graphicData uri="http://schemas.openxmlformats.org/drawingml/2006/chart">
-                            <c:chart xmlns:c="http://schemas.openxmlformats.org/drawingml/2006/chart" xmlns:r="http://schemas.openxmlformats.org/officeDocument/2006/relationships" r:id="rId17"/>
+                            <c:chart xmlns:c="http://schemas.openxmlformats.org/drawingml/2006/chart" xmlns:r="http://schemas.openxmlformats.org/officeDocument/2006/relationships" r:id="rId21"/>
                           </a:graphicData>
                         </a:graphic>
                       </wpg:graphicFrame>
@@ -5237,30 +5888,50 @@
                                   <w:noProof/>
                                 </w:rPr>
                               </w:pPr>
-                              <w:bookmarkStart w:id="16" w:name="_Ref499210853"/>
+                              <w:bookmarkStart w:id="20" w:name="_Ref499210853"/>
                               <w:r>
                                 <w:t>Appendix 1.</w:t>
                               </w:r>
-                              <w:fldSimple w:instr=" STYLEREF 2 \s ">
-                                <w:r>
-                                  <w:rPr>
-                                    <w:noProof/>
-                                  </w:rPr>
-                                  <w:t>0</w:t>
-                                </w:r>
-                              </w:fldSimple>
+                              <w:r>
+                                <w:fldChar w:fldCharType="begin"/>
+                              </w:r>
+                              <w:r>
+                                <w:instrText xml:space="preserve"> STYLEREF 2 \s </w:instrText>
+                              </w:r>
+                              <w:r>
+                                <w:fldChar w:fldCharType="separate"/>
+                              </w:r>
+                              <w:r>
+                                <w:rPr>
+                                  <w:noProof/>
+                                </w:rPr>
+                                <w:t>0</w:t>
+                              </w:r>
+                              <w:r>
+                                <w:fldChar w:fldCharType="end"/>
+                              </w:r>
                               <w:r>
                                 <w:t>.</w:t>
                               </w:r>
-                              <w:fldSimple w:instr=" SEQ Appendix_ \* alphabetic \s 2 ">
-                                <w:r>
-                                  <w:rPr>
-                                    <w:noProof/>
-                                  </w:rPr>
-                                  <w:t>a</w:t>
-                                </w:r>
-                              </w:fldSimple>
-                              <w:bookmarkEnd w:id="16"/>
+                              <w:r>
+                                <w:fldChar w:fldCharType="begin"/>
+                              </w:r>
+                              <w:r>
+                                <w:instrText xml:space="preserve"> SEQ Appendix_ \* alphabetic \s 2 </w:instrText>
+                              </w:r>
+                              <w:r>
+                                <w:fldChar w:fldCharType="separate"/>
+                              </w:r>
+                              <w:r>
+                                <w:rPr>
+                                  <w:noProof/>
+                                </w:rPr>
+                                <w:t>a</w:t>
+                              </w:r>
+                              <w:r>
+                                <w:fldChar w:fldCharType="end"/>
+                              </w:r>
+                              <w:bookmarkEnd w:id="20"/>
                             </w:p>
                           </w:txbxContent>
                         </wps:txbx>
@@ -5279,12 +5950,12 @@
           </mc:Choice>
           <mc:Fallback>
             <w:pict>
-              <v:group id="Group 30" o:spid="_x0000_s1038" style="position:absolute;margin-left:8.8pt;margin-top:26.4pt;width:683.95pt;height:322.2pt;z-index:251670528" coordsize="86861,40919" o:gfxdata="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">
-                <v:shape id="Chart 14" o:spid="_x0000_s1039" type="#_x0000_t75" style="position:absolute;left:-60;top:-60;width:86988;height:37855;visibility:visible" o:gfxdata="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">
-                  <v:imagedata r:id="rId18" o:title=""/>
+              <v:group id="Group 30" o:spid="_x0000_s1044" style="position:absolute;margin-left:8.8pt;margin-top:26.4pt;width:683.95pt;height:322.2pt;z-index:251668480" coordsize="86861,40919" o:gfxdata="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">
+                <v:shape id="Chart 14" o:spid="_x0000_s1045" type="#_x0000_t75" style="position:absolute;left:-60;top:-60;width:86988;height:37855;visibility:visible" o:gfxdata="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">
+                  <v:imagedata r:id="rId22" o:title=""/>
                   <o:lock v:ext="edit" aspectratio="f"/>
                 </v:shape>
-                <v:shape id="Text Box 21" o:spid="_x0000_s1040" type="#_x0000_t202" style="position:absolute;top:38252;width:86861;height:2667;visibility:visible;mso-wrap-style:square;v-text-anchor:top" o:gfxdata="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" stroked="f">
+                <v:shape id="Text Box 21" o:spid="_x0000_s1046" type="#_x0000_t202" style="position:absolute;top:38252;width:86861;height:2667;visibility:visible;mso-wrap-style:square;v-text-anchor:top" o:gfxdata="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" stroked="f">
                   <v:textbox style="mso-fit-shape-to-text:t" inset="0,0,0,0">
                     <w:txbxContent>
                       <w:p>
@@ -5294,30 +5965,50 @@
                             <w:noProof/>
                           </w:rPr>
                         </w:pPr>
-                        <w:bookmarkStart w:id="17" w:name="_Ref499210853"/>
+                        <w:bookmarkStart w:id="21" w:name="_Ref499210853"/>
                         <w:r>
                           <w:t>Appendix 1.</w:t>
                         </w:r>
-                        <w:fldSimple w:instr=" STYLEREF 2 \s ">
-                          <w:r>
-                            <w:rPr>
-                              <w:noProof/>
-                            </w:rPr>
-                            <w:t>0</w:t>
-                          </w:r>
-                        </w:fldSimple>
+                        <w:r>
+                          <w:fldChar w:fldCharType="begin"/>
+                        </w:r>
+                        <w:r>
+                          <w:instrText xml:space="preserve"> STYLEREF 2 \s </w:instrText>
+                        </w:r>
+                        <w:r>
+                          <w:fldChar w:fldCharType="separate"/>
+                        </w:r>
+                        <w:r>
+                          <w:rPr>
+                            <w:noProof/>
+                          </w:rPr>
+                          <w:t>0</w:t>
+                        </w:r>
+                        <w:r>
+                          <w:fldChar w:fldCharType="end"/>
+                        </w:r>
                         <w:r>
                           <w:t>.</w:t>
                         </w:r>
-                        <w:fldSimple w:instr=" SEQ Appendix_ \* alphabetic \s 2 ">
-                          <w:r>
-                            <w:rPr>
-                              <w:noProof/>
-                            </w:rPr>
-                            <w:t>a</w:t>
-                          </w:r>
-                        </w:fldSimple>
-                        <w:bookmarkEnd w:id="17"/>
+                        <w:r>
+                          <w:fldChar w:fldCharType="begin"/>
+                        </w:r>
+                        <w:r>
+                          <w:instrText xml:space="preserve"> SEQ Appendix_ \* alphabetic \s 2 </w:instrText>
+                        </w:r>
+                        <w:r>
+                          <w:fldChar w:fldCharType="separate"/>
+                        </w:r>
+                        <w:r>
+                          <w:rPr>
+                            <w:noProof/>
+                          </w:rPr>
+                          <w:t>a</w:t>
+                        </w:r>
+                        <w:r>
+                          <w:fldChar w:fldCharType="end"/>
+                        </w:r>
+                        <w:bookmarkEnd w:id="21"/>
                       </w:p>
                     </w:txbxContent>
                   </v:textbox>
@@ -5351,7 +6042,7 @@
         <mc:AlternateContent>
           <mc:Choice Requires="wpg">
             <w:drawing>
-              <wp:anchor distT="0" distB="0" distL="114300" distR="114300" simplePos="0" relativeHeight="251673600" behindDoc="0" locked="0" layoutInCell="1" allowOverlap="1">
+              <wp:anchor distT="0" distB="0" distL="114300" distR="114300" simplePos="0" relativeHeight="251671552" behindDoc="0" locked="0" layoutInCell="1" allowOverlap="1">
                 <wp:simplePos x="0" y="0"/>
                 <wp:positionH relativeFrom="column">
                   <wp:posOffset>111967</wp:posOffset>
@@ -5385,7 +6076,7 @@
                         </wpg:xfrm>
                         <a:graphic>
                           <a:graphicData uri="http://schemas.openxmlformats.org/drawingml/2006/chart">
-                            <c:chart xmlns:c="http://schemas.openxmlformats.org/drawingml/2006/chart" xmlns:r="http://schemas.openxmlformats.org/officeDocument/2006/relationships" r:id="rId19"/>
+                            <c:chart xmlns:c="http://schemas.openxmlformats.org/drawingml/2006/chart" xmlns:r="http://schemas.openxmlformats.org/officeDocument/2006/relationships" r:id="rId23"/>
                           </a:graphicData>
                         </a:graphic>
                       </wpg:graphicFrame>
@@ -5419,25 +6110,45 @@
                               <w:r>
                                 <w:t>Appendix 1.</w:t>
                               </w:r>
-                              <w:fldSimple w:instr=" STYLEREF 2 \s ">
-                                <w:r>
-                                  <w:rPr>
-                                    <w:noProof/>
-                                  </w:rPr>
-                                  <w:t>0</w:t>
-                                </w:r>
-                              </w:fldSimple>
+                              <w:r>
+                                <w:fldChar w:fldCharType="begin"/>
+                              </w:r>
+                              <w:r>
+                                <w:instrText xml:space="preserve"> STYLEREF 2 \s </w:instrText>
+                              </w:r>
+                              <w:r>
+                                <w:fldChar w:fldCharType="separate"/>
+                              </w:r>
+                              <w:r>
+                                <w:rPr>
+                                  <w:noProof/>
+                                </w:rPr>
+                                <w:t>0</w:t>
+                              </w:r>
+                              <w:r>
+                                <w:fldChar w:fldCharType="end"/>
+                              </w:r>
                               <w:r>
                                 <w:t>.</w:t>
                               </w:r>
-                              <w:fldSimple w:instr=" SEQ Appendix_ \* alphabetic \s 2 ">
-                                <w:r>
-                                  <w:rPr>
-                                    <w:noProof/>
-                                  </w:rPr>
-                                  <w:t>b</w:t>
-                                </w:r>
-                              </w:fldSimple>
+                              <w:r>
+                                <w:fldChar w:fldCharType="begin"/>
+                              </w:r>
+                              <w:r>
+                                <w:instrText xml:space="preserve"> SEQ Appendix_ \* alphabetic \s 2 </w:instrText>
+                              </w:r>
+                              <w:r>
+                                <w:fldChar w:fldCharType="separate"/>
+                              </w:r>
+                              <w:r>
+                                <w:rPr>
+                                  <w:noProof/>
+                                </w:rPr>
+                                <w:t>b</w:t>
+                              </w:r>
+                              <w:r>
+                                <w:fldChar w:fldCharType="end"/>
+                              </w:r>
                             </w:p>
                           </w:txbxContent>
                         </wps:txbx>
@@ -5456,12 +6167,12 @@
           </mc:Choice>
           <mc:Fallback>
             <w:pict>
-              <v:group id="Group 29" o:spid="_x0000_s1041" style="position:absolute;margin-left:8.8pt;margin-top:13.5pt;width:684pt;height:322.2pt;z-index:251673600" coordsize="86868,40919" o:gfxdata="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">
-                <v:shape id="Chart 15" o:spid="_x0000_s1042" type="#_x0000_t75" style="position:absolute;left:-60;top:-60;width:86988;height:37855;visibility:visible" o:gfxdata="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">
-                  <v:imagedata r:id="rId20" o:title=""/>
+              <v:group id="Group 29" o:spid="_x0000_s1047" style="position:absolute;margin-left:8.8pt;margin-top:13.5pt;width:684pt;height:322.2pt;z-index:251671552" coordsize="86868,40919" o:gfxdata="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">
+                <v:shape id="Chart 15" o:spid="_x0000_s1048" type="#_x0000_t75" style="position:absolute;left:-60;top:-60;width:86988;height:37855;visibility:visible" o:gfxdata="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">
+                  <v:imagedata r:id="rId24" o:title=""/>
                   <o:lock v:ext="edit" aspectratio="f"/>
                 </v:shape>
-                <v:shape id="Text Box 22" o:spid="_x0000_s1043" type="#_x0000_t202" style="position:absolute;top:38252;width:86868;height:2667;visibility:visible;mso-wrap-style:square;v-text-anchor:top" o:gfxdata="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" stroked="f">
+                <v:shape id="Text Box 22" o:spid="_x0000_s1049" type="#_x0000_t202" style="position:absolute;top:38252;width:86868;height:2667;visibility:visible;mso-wrap-style:square;v-text-anchor:top" o:gfxdata="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" stroked="f">
                   <v:textbox style="mso-fit-shape-to-text:t" inset="0,0,0,0">
                     <w:txbxContent>
                       <w:p>
@@ -5474,25 +6185,45 @@
                         <w:r>
                           <w:t>Appendix 1.</w:t>
                         </w:r>
-                        <w:fldSimple w:instr=" STYLEREF 2 \s ">
-                          <w:r>
-                            <w:rPr>
-                              <w:noProof/>
-                            </w:rPr>
-                            <w:t>0</w:t>
-                          </w:r>
-                        </w:fldSimple>
+                        <w:r>
+                          <w:fldChar w:fldCharType="begin"/>
+                        </w:r>
+                        <w:r>
+                          <w:instrText xml:space="preserve"> STYLEREF 2 \s </w:instrText>
+                        </w:r>
+                        <w:r>
+                          <w:fldChar w:fldCharType="separate"/>
+                        </w:r>
+                        <w:r>
+                          <w:rPr>
+                            <w:noProof/>
+                          </w:rPr>
+                          <w:t>0</w:t>
+                        </w:r>
+                        <w:r>
+                          <w:fldChar w:fldCharType="end"/>
+                        </w:r>
                         <w:r>
                           <w:t>.</w:t>
                         </w:r>
-                        <w:fldSimple w:instr=" SEQ Appendix_ \* alphabetic \s 2 ">
-                          <w:r>
-                            <w:rPr>
-                              <w:noProof/>
-                            </w:rPr>
-                            <w:t>b</w:t>
-                          </w:r>
-                        </w:fldSimple>
+                        <w:r>
+                          <w:fldChar w:fldCharType="begin"/>
+                        </w:r>
+                        <w:r>
+                          <w:instrText xml:space="preserve"> SEQ Appendix_ \* alphabetic \s 2 </w:instrText>
+                        </w:r>
+                        <w:r>
+                          <w:fldChar w:fldCharType="separate"/>
+                        </w:r>
+                        <w:r>
+                          <w:rPr>
+                            <w:noProof/>
+                          </w:rPr>
+                          <w:t>b</w:t>
+                        </w:r>
+                        <w:r>
+                          <w:fldChar w:fldCharType="end"/>
+                        </w:r>
                       </w:p>
                     </w:txbxContent>
                   </v:textbox>
@@ -5521,7 +6252,7 @@
         <mc:AlternateContent>
           <mc:Choice Requires="wpg">
             <w:drawing>
-              <wp:anchor distT="0" distB="0" distL="114300" distR="114300" simplePos="0" relativeHeight="251676672" behindDoc="0" locked="0" layoutInCell="1" allowOverlap="1">
+              <wp:anchor distT="0" distB="0" distL="114300" distR="114300" simplePos="0" relativeHeight="251674624" behindDoc="0" locked="0" layoutInCell="1" allowOverlap="1">
                 <wp:simplePos x="0" y="0"/>
                 <wp:positionH relativeFrom="column">
                   <wp:posOffset>111967</wp:posOffset>
@@ -5555,7 +6286,7 @@
                         </wpg:xfrm>
                         <a:graphic>
                           <a:graphicData uri="http://schemas.openxmlformats.org/drawingml/2006/chart">
-                            <c:chart xmlns:c="http://schemas.openxmlformats.org/drawingml/2006/chart" xmlns:r="http://schemas.openxmlformats.org/officeDocument/2006/relationships" r:id="rId21"/>
+                            <c:chart xmlns:c="http://schemas.openxmlformats.org/drawingml/2006/chart" xmlns:r="http://schemas.openxmlformats.org/officeDocument/2006/relationships" r:id="rId25"/>
                           </a:graphicData>
                         </a:graphic>
                       </wpg:graphicFrame>
@@ -5589,25 +6320,45 @@
                               <w:r>
                                 <w:t>Appendix 1.</w:t>
                               </w:r>
-                              <w:fldSimple w:instr=" STYLEREF 2 \s ">
-                                <w:r>
-                                  <w:rPr>
-                                    <w:noProof/>
-                                  </w:rPr>
-                                  <w:t>0</w:t>
-                                </w:r>
-                              </w:fldSimple>
+                              <w:r>
+                                <w:fldChar w:fldCharType="begin"/>
+                              </w:r>
+                              <w:r>
+                                <w:instrText xml:space="preserve"> STYLEREF 2 \s </w:instrText>
+                              </w:r>
+                              <w:r>
+                                <w:fldChar w:fldCharType="separate"/>
+                              </w:r>
+                              <w:r>
+                                <w:rPr>
+                                  <w:noProof/>
+                                </w:rPr>
+                                <w:t>0</w:t>
+                              </w:r>
+                              <w:r>
+                                <w:fldChar w:fldCharType="end"/>
+                              </w:r>
                               <w:r>
                                 <w:t>.</w:t>
                               </w:r>
-                              <w:fldSimple w:instr=" SEQ Appendix_ \* alphabetic \s 2 ">
-                                <w:r>
-                                  <w:rPr>
-                                    <w:noProof/>
-                                  </w:rPr>
-                                  <w:t>c</w:t>
-                                </w:r>
-                              </w:fldSimple>
+                              <w:r>
+                                <w:fldChar w:fldCharType="begin"/>
+                              </w:r>
+                              <w:r>
+                                <w:instrText xml:space="preserve"> SEQ Appendix_ \* alphabetic \s 2 </w:instrText>
+                              </w:r>
+                              <w:r>
+                                <w:fldChar w:fldCharType="separate"/>
+                              </w:r>
+                              <w:r>
+                                <w:rPr>
+                                  <w:noProof/>
+                                </w:rPr>
+                                <w:t>c</w:t>
+                              </w:r>
+                              <w:r>
+                                <w:fldChar w:fldCharType="end"/>
+                              </w:r>
                             </w:p>
                           </w:txbxContent>
                         </wps:txbx>
@@ -5626,12 +6377,12 @@
           </mc:Choice>
           <mc:Fallback>
             <w:pict>
-              <v:group id="Group 28" o:spid="_x0000_s1044" style="position:absolute;margin-left:8.8pt;margin-top:22.3pt;width:684pt;height:322.95pt;z-index:251676672" coordsize="86868,41014" o:gfxdata="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">
-                <v:shape id="Chart 16" o:spid="_x0000_s1045" type="#_x0000_t75" style="position:absolute;left:-60;top:-60;width:86988;height:37855;visibility:visible" o:gfxdata="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">
-                  <v:imagedata r:id="rId22" o:title=""/>
+              <v:group id="Group 28" o:spid="_x0000_s1050" style="position:absolute;margin-left:8.8pt;margin-top:22.3pt;width:684pt;height:322.95pt;z-index:251674624" coordsize="86868,41014" o:gfxdata="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">
+                <v:shape id="Chart 16" o:spid="_x0000_s1051" type="#_x0000_t75" style="position:absolute;left:-60;top:-60;width:86988;height:37855;visibility:visible" o:gfxdata="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">
+                  <v:imagedata r:id="rId26" o:title=""/>
                   <o:lock v:ext="edit" aspectratio="f"/>
                 </v:shape>
-                <v:shape id="Text Box 23" o:spid="_x0000_s1046" type="#_x0000_t202" style="position:absolute;top:38347;width:86868;height:2667;visibility:visible;mso-wrap-style:square;v-text-anchor:top" o:gfxdata="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" stroked="f">
+                <v:shape id="Text Box 23" o:spid="_x0000_s1052" type="#_x0000_t202" style="position:absolute;top:38347;width:86868;height:2667;visibility:visible;mso-wrap-style:square;v-text-anchor:top" o:gfxdata="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" stroked="f">
                   <v:textbox style="mso-fit-shape-to-text:t" inset="0,0,0,0">
                     <w:txbxContent>
                       <w:p>
@@ -5644,25 +6395,45 @@
                         <w:r>
                           <w:t>Appendix 1.</w:t>
                         </w:r>
-                        <w:fldSimple w:instr=" STYLEREF 2 \s ">
-                          <w:r>
-                            <w:rPr>
-                              <w:noProof/>
-                            </w:rPr>
-                            <w:t>0</w:t>
-                          </w:r>
-                        </w:fldSimple>
+                        <w:r>
+                          <w:fldChar w:fldCharType="begin"/>
+                        </w:r>
+                        <w:r>
+                          <w:instrText xml:space="preserve"> STYLEREF 2 \s </w:instrText>
+                        </w:r>
+                        <w:r>
+                          <w:fldChar w:fldCharType="separate"/>
+                        </w:r>
+                        <w:r>
+                          <w:rPr>
+                            <w:noProof/>
+                          </w:rPr>
+                          <w:t>0</w:t>
+                        </w:r>
+                        <w:r>
+                          <w:fldChar w:fldCharType="end"/>
+                        </w:r>
                         <w:r>
                           <w:t>.</w:t>
                         </w:r>
-                        <w:fldSimple w:instr=" SEQ Appendix_ \* alphabetic \s 2 ">
-                          <w:r>
-                            <w:rPr>
-                              <w:noProof/>
-                            </w:rPr>
-                            <w:t>c</w:t>
-                          </w:r>
-                        </w:fldSimple>
+                        <w:r>
+                          <w:fldChar w:fldCharType="begin"/>
+                        </w:r>
+                        <w:r>
+                          <w:instrText xml:space="preserve"> SEQ Appendix_ \* alphabetic \s 2 </w:instrText>
+                        </w:r>
+                        <w:r>
+                          <w:fldChar w:fldCharType="separate"/>
+                        </w:r>
+                        <w:r>
+                          <w:rPr>
+                            <w:noProof/>
+                          </w:rPr>
+                          <w:t>c</w:t>
+                        </w:r>
+                        <w:r>
+                          <w:fldChar w:fldCharType="end"/>
+                        </w:r>
                       </w:p>
                     </w:txbxContent>
                   </v:textbox>
@@ -5691,7 +6462,7 @@
         <mc:AlternateContent>
           <mc:Choice Requires="wpg">
             <w:drawing>
-              <wp:anchor distT="0" distB="0" distL="114300" distR="114300" simplePos="0" relativeHeight="251679744" behindDoc="0" locked="0" layoutInCell="1" allowOverlap="1">
+              <wp:anchor distT="0" distB="0" distL="114300" distR="114300" simplePos="0" relativeHeight="251677696" behindDoc="0" locked="0" layoutInCell="1" allowOverlap="1">
                 <wp:simplePos x="0" y="0"/>
                 <wp:positionH relativeFrom="column">
                   <wp:posOffset>111967</wp:posOffset>
@@ -5725,7 +6496,7 @@
                         </wpg:xfrm>
                         <a:graphic>
                           <a:graphicData uri="http://schemas.openxmlformats.org/drawingml/2006/chart">
-                            <c:chart xmlns:c="http://schemas.openxmlformats.org/drawingml/2006/chart" xmlns:r="http://schemas.openxmlformats.org/officeDocument/2006/relationships" r:id="rId23"/>
+                            <c:chart xmlns:c="http://schemas.openxmlformats.org/drawingml/2006/chart" xmlns:r="http://schemas.openxmlformats.org/officeDocument/2006/relationships" r:id="rId27"/>
                           </a:graphicData>
                         </a:graphic>
                       </wpg:graphicFrame>
@@ -5759,25 +6530,45 @@
                               <w:r>
                                 <w:t>Appendix 1.</w:t>
                               </w:r>
-                              <w:fldSimple w:instr=" STYLEREF 2 \s ">
-                                <w:r>
-                                  <w:rPr>
-                                    <w:noProof/>
-                                  </w:rPr>
-                                  <w:t>0</w:t>
-                                </w:r>
-                              </w:fldSimple>
+                              <w:r>
+                                <w:fldChar w:fldCharType="begin"/>
+                              </w:r>
+                              <w:r>
+                                <w:instrText xml:space="preserve"> STYLEREF 2 \s </w:instrText>
+                              </w:r>
+                              <w:r>
+                                <w:fldChar w:fldCharType="separate"/>
+                              </w:r>
+                              <w:r>
+                                <w:rPr>
+                                  <w:noProof/>
+                                </w:rPr>
+                                <w:t>0</w:t>
+                              </w:r>
+                              <w:r>
+                                <w:fldChar w:fldCharType="end"/>
+                              </w:r>
                               <w:r>
                                 <w:t>.</w:t>
                               </w:r>
-                              <w:fldSimple w:instr=" SEQ Appendix_ \* alphabetic \s 2 ">
-                                <w:r>
-                                  <w:rPr>
-                                    <w:noProof/>
-                                  </w:rPr>
-                                  <w:t>d</w:t>
-                                </w:r>
-                              </w:fldSimple>
+                              <w:r>
+                                <w:fldChar w:fldCharType="begin"/>
+                              </w:r>
+                              <w:r>
+                                <w:instrText xml:space="preserve"> SEQ Appendix_ \* alphabetic \s 2 </w:instrText>
+                              </w:r>
+                              <w:r>
+                                <w:fldChar w:fldCharType="separate"/>
+                              </w:r>
+                              <w:r>
+                                <w:rPr>
+                                  <w:noProof/>
+                                </w:rPr>
+                                <w:t>d</w:t>
+                              </w:r>
+                              <w:r>
+                                <w:fldChar w:fldCharType="end"/>
+                              </w:r>
                             </w:p>
                           </w:txbxContent>
                         </wps:txbx>
@@ -5796,12 +6587,12 @@
           </mc:Choice>
           <mc:Fallback>
             <w:pict>
-              <v:group id="Group 27" o:spid="_x0000_s1047" style="position:absolute;margin-left:8.8pt;margin-top:13.5pt;width:684pt;height:322.2pt;z-index:251679744" coordsize="86868,40919" o:gfxdata="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">
-                <v:shape id="Chart 17" o:spid="_x0000_s1048" type="#_x0000_t75" style="position:absolute;left:-60;top:-60;width:86988;height:37855;visibility:visible" o:gfxdata="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">
-                  <v:imagedata r:id="rId24" o:title=""/>
+              <v:group id="Group 27" o:spid="_x0000_s1053" style="position:absolute;margin-left:8.8pt;margin-top:13.5pt;width:684pt;height:322.2pt;z-index:251677696" coordsize="86868,40919" o:gfxdata="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">
+                <v:shape id="Chart 17" o:spid="_x0000_s1054" type="#_x0000_t75" style="position:absolute;left:-60;top:-60;width:86988;height:37855;visibility:visible" o:gfxdata="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">
+                  <v:imagedata r:id="rId28" o:title=""/>
                   <o:lock v:ext="edit" aspectratio="f"/>
                 </v:shape>
-                <v:shape id="Text Box 24" o:spid="_x0000_s1049" type="#_x0000_t202" style="position:absolute;top:38252;width:86868;height:2667;visibility:visible;mso-wrap-style:square;v-text-anchor:top" o:gfxdata="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" stroked="f">
+                <v:shape id="Text Box 24" o:spid="_x0000_s1055" type="#_x0000_t202" style="position:absolute;top:38252;width:86868;height:2667;visibility:visible;mso-wrap-style:square;v-text-anchor:top" o:gfxdata="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" stroked="f">
                   <v:textbox style="mso-fit-shape-to-text:t" inset="0,0,0,0">
                     <w:txbxContent>
                       <w:p>
@@ -5814,25 +6605,45 @@
                         <w:r>
                           <w:t>Appendix 1.</w:t>
                         </w:r>
-                        <w:fldSimple w:instr=" STYLEREF 2 \s ">
-                          <w:r>
-                            <w:rPr>
-                              <w:noProof/>
-                            </w:rPr>
-                            <w:t>0</w:t>
-                          </w:r>
-                        </w:fldSimple>
+                        <w:r>
+                          <w:fldChar w:fldCharType="begin"/>
+                        </w:r>
+                        <w:r>
+                          <w:instrText xml:space="preserve"> STYLEREF 2 \s </w:instrText>
+                        </w:r>
+                        <w:r>
+                          <w:fldChar w:fldCharType="separate"/>
+                        </w:r>
+                        <w:r>
+                          <w:rPr>
+                            <w:noProof/>
+                          </w:rPr>
+                          <w:t>0</w:t>
+                        </w:r>
+                        <w:r>
+                          <w:fldChar w:fldCharType="end"/>
+                        </w:r>
                         <w:r>
                           <w:t>.</w:t>
                         </w:r>
-                        <w:fldSimple w:instr=" SEQ Appendix_ \* alphabetic \s 2 ">
-                          <w:r>
-                            <w:rPr>
-                              <w:noProof/>
-                            </w:rPr>
-                            <w:t>d</w:t>
-                          </w:r>
-                        </w:fldSimple>
+                        <w:r>
+                          <w:fldChar w:fldCharType="begin"/>
+                        </w:r>
+                        <w:r>
+                          <w:instrText xml:space="preserve"> SEQ Appendix_ \* alphabetic \s 2 </w:instrText>
+                        </w:r>
+                        <w:r>
+                          <w:fldChar w:fldCharType="separate"/>
+                        </w:r>
+                        <w:r>
+                          <w:rPr>
+                            <w:noProof/>
+                          </w:rPr>
+                          <w:t>d</w:t>
+                        </w:r>
+                        <w:r>
+                          <w:fldChar w:fldCharType="end"/>
+                        </w:r>
                       </w:p>
                     </w:txbxContent>
                   </v:textbox>
@@ -5860,7 +6671,7 @@
         <mc:AlternateContent>
           <mc:Choice Requires="wpg">
             <w:drawing>
-              <wp:anchor distT="0" distB="0" distL="114300" distR="114300" simplePos="0" relativeHeight="251682816" behindDoc="0" locked="0" layoutInCell="1" allowOverlap="1">
+              <wp:anchor distT="0" distB="0" distL="114300" distR="114300" simplePos="0" relativeHeight="251680768" behindDoc="0" locked="0" layoutInCell="1" allowOverlap="1">
                 <wp:simplePos x="0" y="0"/>
                 <wp:positionH relativeFrom="column">
                   <wp:posOffset>111967</wp:posOffset>
@@ -5894,7 +6705,7 @@
                         </wpg:xfrm>
                         <a:graphic>
                           <a:graphicData uri="http://schemas.openxmlformats.org/drawingml/2006/chart">
-                            <c:chart xmlns:c="http://schemas.openxmlformats.org/drawingml/2006/chart" xmlns:r="http://schemas.openxmlformats.org/officeDocument/2006/relationships" r:id="rId25"/>
+                            <c:chart xmlns:c="http://schemas.openxmlformats.org/drawingml/2006/chart" xmlns:r="http://schemas.openxmlformats.org/officeDocument/2006/relationships" r:id="rId29"/>
                           </a:graphicData>
                         </a:graphic>
                       </wpg:graphicFrame>
@@ -5925,30 +6736,50 @@
                                   <w:noProof/>
                                 </w:rPr>
                               </w:pPr>
-                              <w:bookmarkStart w:id="18" w:name="_Ref499210859"/>
+                              <w:bookmarkStart w:id="22" w:name="_Ref499210859"/>
                               <w:r>
                                 <w:t>Appendix 1.</w:t>
                               </w:r>
-                              <w:fldSimple w:instr=" STYLEREF 2 \s ">
-                                <w:r>
-                                  <w:rPr>
-                                    <w:noProof/>
-                                  </w:rPr>
-                                  <w:t>0</w:t>
-                                </w:r>
-                              </w:fldSimple>
+                              <w:r>
+                                <w:fldChar w:fldCharType="begin"/>
+                              </w:r>
+                              <w:r>
+                                <w:instrText xml:space="preserve"> STYLEREF 2 \s </w:instrText>
+                              </w:r>
+                              <w:r>
+                                <w:fldChar w:fldCharType="separate"/>
+                              </w:r>
+                              <w:r>
+                                <w:rPr>
+                                  <w:noProof/>
+                                </w:rPr>
+                                <w:t>0</w:t>
+                              </w:r>
+                              <w:r>
+                                <w:fldChar w:fldCharType="end"/>
+                              </w:r>
                               <w:r>
                                 <w:t>.</w:t>
                               </w:r>
-                              <w:fldSimple w:instr=" SEQ Appendix_ \* alphabetic \s 2 ">
-                                <w:r>
-                                  <w:rPr>
-                                    <w:noProof/>
-                                  </w:rPr>
-                                  <w:t>e</w:t>
-                                </w:r>
-                              </w:fldSimple>
-                              <w:bookmarkEnd w:id="18"/>
+                              <w:r>
+                                <w:fldChar w:fldCharType="begin"/>
+                              </w:r>
+                              <w:r>
+                                <w:instrText xml:space="preserve"> SEQ Appendix_ \* alphabetic \s 2 </w:instrText>
+                              </w:r>
+                              <w:r>
+                                <w:fldChar w:fldCharType="separate"/>
+                              </w:r>
+                              <w:r>
+                                <w:rPr>
+                                  <w:noProof/>
+                                </w:rPr>
+                                <w:t>e</w:t>
+                              </w:r>
+                              <w:r>
+                                <w:fldChar w:fldCharType="end"/>
+                              </w:r>
+                              <w:bookmarkEnd w:id="22"/>
                             </w:p>
                           </w:txbxContent>
                         </wps:txbx>
@@ -5967,12 +6798,12 @@
           </mc:Choice>
           <mc:Fallback>
             <w:pict>
-              <v:group id="Group 26" o:spid="_x0000_s1050" style="position:absolute;margin-left:8.8pt;margin-top:36pt;width:684pt;height:322.2pt;z-index:251682816" coordsize="86868,40919" o:gfxdata="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">
-                <v:shape id="Chart 19" o:spid="_x0000_s1051" type="#_x0000_t75" style="position:absolute;left:-60;top:-60;width:86988;height:37855;visibility:visible" o:gfxdata="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">
-                  <v:imagedata r:id="rId26" o:title=""/>
+              <v:group id="Group 26" o:spid="_x0000_s1056" style="position:absolute;margin-left:8.8pt;margin-top:36pt;width:684pt;height:322.2pt;z-index:251680768" coordsize="86868,40919" o:gfxdata="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">
+                <v:shape id="Chart 19" o:spid="_x0000_s1057" type="#_x0000_t75" style="position:absolute;left:-60;top:-60;width:86988;height:37855;visibility:visible" o:gfxdata="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">
+                  <v:imagedata r:id="rId30" o:title=""/>
                   <o:lock v:ext="edit" aspectratio="f"/>
                 </v:shape>
-                <v:shape id="Text Box 25" o:spid="_x0000_s1052" type="#_x0000_t202" style="position:absolute;top:38252;width:86868;height:2667;visibility:visible;mso-wrap-style:square;v-text-anchor:top" o:gfxdata="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" stroked="f">
+                <v:shape id="Text Box 25" o:spid="_x0000_s1058" type="#_x0000_t202" style="position:absolute;top:38252;width:86868;height:2667;visibility:visible;mso-wrap-style:square;v-text-anchor:top" o:gfxdata="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" stroked="f">
                   <v:textbox style="mso-fit-shape-to-text:t" inset="0,0,0,0">
                     <w:txbxContent>
                       <w:p>
@@ -5982,30 +6813,50 @@
                             <w:noProof/>
                           </w:rPr>
                         </w:pPr>
-                        <w:bookmarkStart w:id="19" w:name="_Ref499210859"/>
+                        <w:bookmarkStart w:id="23" w:name="_Ref499210859"/>
                         <w:r>
                           <w:t>Appendix 1.</w:t>
                         </w:r>
-                        <w:fldSimple w:instr=" STYLEREF 2 \s ">
-                          <w:r>
-                            <w:rPr>
-                              <w:noProof/>
-                            </w:rPr>
-                            <w:t>0</w:t>
-                          </w:r>
-                        </w:fldSimple>
+                        <w:r>
+                          <w:fldChar w:fldCharType="begin"/>
+                        </w:r>
+                        <w:r>
+                          <w:instrText xml:space="preserve"> STYLEREF 2 \s </w:instrText>
+                        </w:r>
+                        <w:r>
+                          <w:fldChar w:fldCharType="separate"/>
+                        </w:r>
+                        <w:r>
+                          <w:rPr>
+                            <w:noProof/>
+                          </w:rPr>
+                          <w:t>0</w:t>
+                        </w:r>
+                        <w:r>
+                          <w:fldChar w:fldCharType="end"/>
+                        </w:r>
                         <w:r>
                           <w:t>.</w:t>
                         </w:r>
-                        <w:fldSimple w:instr=" SEQ Appendix_ \* alphabetic \s 2 ">
-                          <w:r>
-                            <w:rPr>
-                              <w:noProof/>
-                            </w:rPr>
-                            <w:t>e</w:t>
-                          </w:r>
-                        </w:fldSimple>
-                        <w:bookmarkEnd w:id="19"/>
+                        <w:r>
+                          <w:fldChar w:fldCharType="begin"/>
+                        </w:r>
+                        <w:r>
+                          <w:instrText xml:space="preserve"> SEQ Appendix_ \* alphabetic \s 2 </w:instrText>
+                        </w:r>
+                        <w:r>
+                          <w:fldChar w:fldCharType="separate"/>
+                        </w:r>
+                        <w:r>
+                          <w:rPr>
+                            <w:noProof/>
+                          </w:rPr>
+                          <w:t>e</w:t>
+                        </w:r>
+                        <w:r>
+                          <w:fldChar w:fldCharType="end"/>
+                        </w:r>
+                        <w:bookmarkEnd w:id="23"/>
                       </w:p>
                     </w:txbxContent>
                   </v:textbox>
@@ -6041,7 +6892,7 @@
             <wp:cNvGraphicFramePr/>
             <a:graphic xmlns:a="http://schemas.openxmlformats.org/drawingml/2006/main">
               <a:graphicData uri="http://schemas.openxmlformats.org/drawingml/2006/chart">
-                <c:chart xmlns:c="http://schemas.openxmlformats.org/drawingml/2006/chart" xmlns:r="http://schemas.openxmlformats.org/officeDocument/2006/relationships" r:id="rId27"/>
+                <c:chart xmlns:c="http://schemas.openxmlformats.org/drawingml/2006/chart" xmlns:r="http://schemas.openxmlformats.org/officeDocument/2006/relationships" r:id="rId31"/>
               </a:graphicData>
             </a:graphic>
           </wp:inline>
@@ -6055,14 +6906,24 @@
       <w:r>
         <w:t>Appendix 1.</w:t>
       </w:r>
-      <w:fldSimple w:instr=" SEQ Appendix_ \* alphabetic \s 2 ">
-        <w:r>
-          <w:rPr>
-            <w:noProof/>
-          </w:rPr>
-          <w:t>f</w:t>
-        </w:r>
-      </w:fldSimple>
+      <w:r>
+        <w:fldChar w:fldCharType="begin"/>
+      </w:r>
+      <w:r>
+        <w:instrText xml:space="preserve"> SEQ Appendix_ \* alphabetic \s 2 </w:instrText>
+      </w:r>
+      <w:r>
+        <w:fldChar w:fldCharType="separate"/>
+      </w:r>
+      <w:r>
+        <w:rPr>
+          <w:noProof/>
+        </w:rPr>
+        <w:t>f</w:t>
+      </w:r>
+      <w:r>
+        <w:fldChar w:fldCharType="end"/>
+      </w:r>
     </w:p>
     <w:p/>
     <w:p/>
@@ -6269,7 +7130,7 @@
       <w:rPr>
         <w:noProof/>
       </w:rPr>
-      <w:t>18</w:t>
+      <w:t>19</w:t>
     </w:r>
     <w:r>
       <w:rPr>
@@ -47958,7 +48819,7 @@
 </file>
 
 <file path=customXml/itemProps1.xml><?xml version="1.0" encoding="utf-8"?>
-<ds:datastoreItem xmlns:ds="http://schemas.openxmlformats.org/officeDocument/2006/customXml" ds:itemID="{9C2109EA-479E-4B67-9D78-FC754D2DCBA2}">
+<ds:datastoreItem xmlns:ds="http://schemas.openxmlformats.org/officeDocument/2006/customXml" ds:itemID="{F3C13C19-FEAF-4E06-B55E-70A5AFC6C634}">
   <ds:schemaRefs>
     <ds:schemaRef ds:uri="http://schemas.openxmlformats.org/officeDocument/2006/bibliography"/>
   </ds:schemaRefs>

</xml_diff>